<commit_message>
Added lab 2 with implementation of KMP algorithm
</commit_message>
<xml_diff>
--- a/звіт_лаб1.docx
+++ b/звіт_лаб1.docx
@@ -858,44 +858,1795 @@
           <w:rFonts w:ascii="Times New Roman" w:hAnsi="Times New Roman"/>
           <w:sz w:val="28"/>
           <w:szCs w:val="28"/>
+        </w:rPr>
+      </w:pPr>
+      <w:r>
+        <w:rPr>
+          <w:rFonts w:ascii="Times New Roman" w:hAnsi="Times New Roman"/>
+          <w:sz w:val="28"/>
+          <w:szCs w:val="28"/>
+          <w:lang w:val="uk-UA"/>
+        </w:rPr>
+        <w:t>Тип даних : дійсні числа</w:t>
+      </w:r>
+    </w:p>
+    <w:p>
+      <w:pPr>
+        <w:spacing w:line="360" w:lineRule="auto"/>
+        <w:jc w:val="both"/>
+        <w:rPr>
+          <w:rFonts w:ascii="Times New Roman" w:hAnsi="Times New Roman"/>
+          <w:b/>
+          <w:sz w:val="28"/>
+          <w:szCs w:val="28"/>
+          <w:lang w:val="uk-UA"/>
+        </w:rPr>
+      </w:pPr>
+    </w:p>
+    <w:p>
+      <w:pPr>
+        <w:rPr>
+          <w:rFonts w:ascii="Times New Roman" w:hAnsi="Times New Roman"/>
+          <w:sz w:val="28"/>
+          <w:szCs w:val="28"/>
+          <w:lang w:val="uk-UA"/>
+        </w:rPr>
+      </w:pPr>
+    </w:p>
+    <w:p>
+      <w:pPr>
+        <w:jc w:val="center"/>
+        <w:rPr>
+          <w:rFonts w:ascii="Times New Roman" w:hAnsi="Times New Roman"/>
+          <w:sz w:val="28"/>
+          <w:szCs w:val="28"/>
+          <w:lang w:val="uk-UA"/>
+        </w:rPr>
+      </w:pPr>
+    </w:p>
+    <w:p>
+      <w:pPr>
+        <w:spacing w:line="360" w:lineRule="auto"/>
+        <w:jc w:val="both"/>
+        <w:rPr>
+          <w:rFonts w:ascii="Times New Roman" w:hAnsi="Times New Roman"/>
+          <w:b/>
+          <w:sz w:val="28"/>
+          <w:szCs w:val="28"/>
+          <w:lang w:val="uk-UA"/>
+        </w:rPr>
+      </w:pPr>
+    </w:p>
+    <w:p>
+      <w:pPr>
+        <w:spacing w:line="360" w:lineRule="auto"/>
+        <w:jc w:val="both"/>
+        <w:rPr>
+          <w:rFonts w:ascii="Times New Roman" w:hAnsi="Times New Roman"/>
+          <w:b/>
+          <w:sz w:val="28"/>
+          <w:szCs w:val="28"/>
+          <w:lang w:val="uk-UA"/>
+        </w:rPr>
+      </w:pPr>
+    </w:p>
+    <w:p>
+      <w:pPr>
+        <w:spacing w:line="360" w:lineRule="auto"/>
+        <w:jc w:val="both"/>
+        <w:rPr>
+          <w:rFonts w:ascii="Times New Roman" w:hAnsi="Times New Roman"/>
+          <w:b/>
+          <w:sz w:val="28"/>
+          <w:szCs w:val="28"/>
+          <w:lang w:val="uk-UA"/>
+        </w:rPr>
+      </w:pPr>
+    </w:p>
+    <w:p>
+      <w:pPr>
+        <w:spacing w:line="360" w:lineRule="auto"/>
+        <w:jc w:val="both"/>
+        <w:rPr>
+          <w:rFonts w:ascii="Times New Roman" w:hAnsi="Times New Roman"/>
+          <w:b/>
+          <w:sz w:val="28"/>
+          <w:szCs w:val="28"/>
+          <w:lang w:val="uk-UA"/>
+        </w:rPr>
+      </w:pPr>
+    </w:p>
+    <w:p>
+      <w:pPr>
+        <w:spacing w:line="360" w:lineRule="auto"/>
+        <w:jc w:val="both"/>
+        <w:rPr>
+          <w:rFonts w:ascii="Times New Roman" w:hAnsi="Times New Roman"/>
+          <w:b/>
+          <w:sz w:val="28"/>
+          <w:szCs w:val="28"/>
+          <w:lang w:val="uk-UA"/>
+        </w:rPr>
+      </w:pPr>
+    </w:p>
+    <w:p>
+      <w:pPr>
+        <w:spacing w:line="360" w:lineRule="auto"/>
+        <w:jc w:val="both"/>
+        <w:rPr>
+          <w:rFonts w:ascii="Times New Roman" w:hAnsi="Times New Roman"/>
+          <w:b/>
+          <w:sz w:val="28"/>
+          <w:szCs w:val="28"/>
+          <w:lang w:val="uk-UA"/>
+        </w:rPr>
+      </w:pPr>
+    </w:p>
+    <w:p>
+      <w:pPr>
+        <w:spacing w:line="360" w:lineRule="auto"/>
+        <w:jc w:val="both"/>
+        <w:rPr>
+          <w:rFonts w:ascii="Times New Roman" w:hAnsi="Times New Roman"/>
+          <w:b/>
+          <w:sz w:val="28"/>
+          <w:szCs w:val="28"/>
+          <w:lang w:val="uk-UA"/>
+        </w:rPr>
+      </w:pPr>
+    </w:p>
+    <w:p>
+      <w:pPr>
+        <w:spacing w:line="360" w:lineRule="auto"/>
+        <w:jc w:val="both"/>
+        <w:rPr>
+          <w:rFonts w:ascii="Times New Roman" w:hAnsi="Times New Roman"/>
+          <w:b/>
+          <w:sz w:val="28"/>
+          <w:szCs w:val="28"/>
+          <w:lang w:val="uk-UA"/>
+        </w:rPr>
+      </w:pPr>
+    </w:p>
+    <w:p>
+      <w:pPr>
+        <w:spacing w:line="360" w:lineRule="auto"/>
+        <w:jc w:val="both"/>
+        <w:rPr>
+          <w:rFonts w:ascii="Times New Roman" w:hAnsi="Times New Roman"/>
+          <w:b/>
+          <w:sz w:val="28"/>
+          <w:szCs w:val="28"/>
+          <w:lang w:val="uk-UA"/>
+        </w:rPr>
+      </w:pPr>
+    </w:p>
+    <w:p>
+      <w:pPr>
+        <w:spacing w:line="360" w:lineRule="auto"/>
+        <w:jc w:val="both"/>
+        <w:rPr>
+          <w:rFonts w:ascii="Times New Roman" w:hAnsi="Times New Roman"/>
+          <w:b/>
+          <w:sz w:val="28"/>
+          <w:szCs w:val="28"/>
+          <w:lang w:val="uk-UA"/>
+        </w:rPr>
+      </w:pPr>
+    </w:p>
+    <w:p>
+      <w:pPr>
+        <w:spacing w:line="360" w:lineRule="auto"/>
+        <w:jc w:val="both"/>
+        <w:rPr>
+          <w:rFonts w:ascii="Times New Roman" w:hAnsi="Times New Roman"/>
+          <w:b/>
+          <w:sz w:val="28"/>
+          <w:szCs w:val="28"/>
+          <w:lang w:val="uk-UA"/>
+        </w:rPr>
+      </w:pPr>
+    </w:p>
+    <w:p>
+      <w:pPr>
+        <w:spacing w:line="360" w:lineRule="auto"/>
+        <w:jc w:val="both"/>
+        <w:rPr>
+          <w:rFonts w:ascii="Times New Roman" w:hAnsi="Times New Roman"/>
+          <w:b/>
+          <w:sz w:val="28"/>
+          <w:szCs w:val="28"/>
+          <w:lang w:val="uk-UA"/>
+        </w:rPr>
+      </w:pPr>
+    </w:p>
+    <w:p>
+      <w:pPr>
+        <w:spacing w:line="360" w:lineRule="auto"/>
+        <w:jc w:val="both"/>
+        <w:rPr>
+          <w:rFonts w:ascii="Times New Roman" w:hAnsi="Times New Roman"/>
+          <w:b/>
+          <w:sz w:val="28"/>
+          <w:szCs w:val="28"/>
+          <w:lang w:val="uk-UA"/>
+        </w:rPr>
+      </w:pPr>
+      <w:r>
+        <w:rPr>
+          <w:rFonts w:ascii="Times New Roman" w:hAnsi="Times New Roman"/>
+          <w:b/>
+          <w:sz w:val="28"/>
+          <w:szCs w:val="28"/>
+          <w:lang w:val="uk-UA"/>
+        </w:rPr>
+        <w:lastRenderedPageBreak/>
+        <w:t>Завдання</w:t>
+      </w:r>
+      <w:r>
+        <w:rPr>
+          <w:rFonts w:ascii="Times New Roman" w:hAnsi="Times New Roman"/>
+          <w:b/>
+          <w:sz w:val="28"/>
+          <w:szCs w:val="28"/>
+          <w:lang w:val="uk-UA"/>
+        </w:rPr>
+        <w:t xml:space="preserve"> </w:t>
+      </w:r>
+      <w:r>
+        <w:rPr>
+          <w:rFonts w:ascii="Times New Roman" w:hAnsi="Times New Roman"/>
+          <w:b/>
+          <w:sz w:val="28"/>
+          <w:szCs w:val="28"/>
+          <w:lang w:val="uk-UA"/>
+        </w:rPr>
+        <w:t>1</w:t>
+      </w:r>
+      <w:r>
+        <w:rPr>
+          <w:rFonts w:ascii="Times New Roman" w:hAnsi="Times New Roman"/>
+          <w:b/>
+          <w:sz w:val="28"/>
+          <w:szCs w:val="28"/>
+          <w:lang w:val="uk-UA"/>
+        </w:rPr>
+        <w:t>(</w:t>
+      </w:r>
+      <w:proofErr w:type="spellStart"/>
+      <w:r>
+        <w:rPr>
+          <w:rFonts w:ascii="Times New Roman" w:hAnsi="Times New Roman"/>
+          <w:b/>
+          <w:sz w:val="28"/>
+          <w:szCs w:val="28"/>
+          <w:lang w:val="uk-UA"/>
+        </w:rPr>
+        <w:t>Ільчук</w:t>
+      </w:r>
+      <w:proofErr w:type="spellEnd"/>
+      <w:r>
+        <w:rPr>
+          <w:rFonts w:ascii="Times New Roman" w:hAnsi="Times New Roman"/>
+          <w:b/>
+          <w:sz w:val="28"/>
+          <w:szCs w:val="28"/>
+          <w:lang w:val="uk-UA"/>
+        </w:rPr>
+        <w:t xml:space="preserve"> Степан</w:t>
+      </w:r>
+      <w:r>
+        <w:rPr>
+          <w:rFonts w:ascii="Times New Roman" w:hAnsi="Times New Roman"/>
+          <w:b/>
+          <w:sz w:val="28"/>
+          <w:szCs w:val="28"/>
+          <w:lang w:val="uk-UA"/>
+        </w:rPr>
+        <w:t>)</w:t>
+      </w:r>
+    </w:p>
+    <w:p>
+      <w:pPr>
+        <w:spacing w:line="360" w:lineRule="auto"/>
+        <w:jc w:val="both"/>
+        <w:rPr>
+          <w:rFonts w:ascii="Times New Roman" w:hAnsi="Times New Roman"/>
+          <w:sz w:val="28"/>
+          <w:szCs w:val="28"/>
+          <w:lang w:val="uk-UA"/>
+        </w:rPr>
+      </w:pPr>
+      <w:r>
+        <w:rPr>
+          <w:rFonts w:ascii="Times New Roman" w:hAnsi="Times New Roman"/>
+          <w:sz w:val="28"/>
+          <w:szCs w:val="28"/>
+          <w:lang w:val="uk-UA"/>
+        </w:rPr>
+        <w:t xml:space="preserve">Алгоритм </w:t>
+      </w:r>
+      <w:proofErr w:type="spellStart"/>
+      <w:r>
+        <w:rPr>
+          <w:rFonts w:ascii="Times New Roman" w:hAnsi="Times New Roman"/>
+          <w:sz w:val="28"/>
+          <w:szCs w:val="28"/>
+          <w:lang w:val="uk-UA"/>
+        </w:rPr>
+        <w:t>Штрассена</w:t>
+      </w:r>
+      <w:proofErr w:type="spellEnd"/>
+      <w:r>
+        <w:rPr>
+          <w:rFonts w:ascii="Times New Roman" w:hAnsi="Times New Roman"/>
+          <w:sz w:val="28"/>
+          <w:szCs w:val="28"/>
+          <w:lang w:val="uk-UA"/>
+        </w:rPr>
+        <w:t xml:space="preserve"> для множення матриць</w:t>
+      </w:r>
+    </w:p>
+    <w:p>
+      <w:pPr>
+        <w:spacing w:line="360" w:lineRule="auto"/>
+        <w:jc w:val="both"/>
+        <w:rPr>
+          <w:rFonts w:ascii="Times New Roman" w:hAnsi="Times New Roman"/>
+          <w:b/>
+          <w:sz w:val="28"/>
+          <w:szCs w:val="28"/>
+          <w:lang w:val="uk-UA"/>
+        </w:rPr>
+      </w:pPr>
+      <w:r>
+        <w:rPr>
+          <w:rFonts w:ascii="Times New Roman" w:hAnsi="Times New Roman"/>
+          <w:b/>
+          <w:sz w:val="28"/>
+          <w:szCs w:val="28"/>
+          <w:lang w:val="uk-UA"/>
+        </w:rPr>
+        <w:t>Теорія</w:t>
+      </w:r>
+    </w:p>
+    <w:p>
+      <w:pPr>
+        <w:spacing w:line="360" w:lineRule="auto"/>
+        <w:jc w:val="both"/>
+        <w:rPr>
+          <w:rFonts w:ascii="Times New Roman" w:hAnsi="Times New Roman"/>
+          <w:b/>
+          <w:sz w:val="28"/>
+          <w:szCs w:val="28"/>
+          <w:lang w:val="uk-UA"/>
+        </w:rPr>
+      </w:pPr>
+    </w:p>
+    <w:p>
+      <w:pPr>
+        <w:pStyle w:val="10"/>
+        <w:spacing w:line="360" w:lineRule="auto"/>
+        <w:jc w:val="both"/>
+        <w:rPr>
+          <w:rFonts w:ascii="Times New Roman" w:hAnsi="Times New Roman"/>
+          <w:b/>
+          <w:sz w:val="28"/>
+          <w:szCs w:val="28"/>
+          <w:lang w:val="uk-UA"/>
+        </w:rPr>
+      </w:pPr>
+      <w:r>
+        <w:rPr>
+          <w:rFonts w:ascii="Times New Roman" w:hAnsi="Times New Roman"/>
+          <w:b/>
+          <w:sz w:val="28"/>
+          <w:szCs w:val="28"/>
+          <w:lang w:val="uk-UA"/>
+        </w:rPr>
+        <w:t>Алгоритм</w:t>
+      </w:r>
+    </w:p>
+    <w:p>
+      <w:pPr>
+        <w:pStyle w:val="10"/>
+        <w:spacing w:line="360" w:lineRule="auto"/>
+        <w:jc w:val="both"/>
+        <w:rPr>
+          <w:rFonts w:ascii="Times New Roman" w:hAnsi="Times New Roman"/>
+          <w:sz w:val="28"/>
+          <w:szCs w:val="28"/>
+          <w:lang w:val="uk-UA"/>
+        </w:rPr>
+      </w:pPr>
+    </w:p>
+    <w:p>
+      <w:pPr>
+        <w:pStyle w:val="10"/>
+        <w:spacing w:line="360" w:lineRule="auto"/>
+        <w:jc w:val="both"/>
+        <w:rPr>
+          <w:rFonts w:ascii="Times New Roman" w:hAnsi="Times New Roman"/>
+          <w:sz w:val="28"/>
+          <w:szCs w:val="28"/>
+          <w:lang w:val="uk-UA"/>
+        </w:rPr>
+      </w:pPr>
+    </w:p>
+    <w:p>
+      <w:pPr>
+        <w:spacing w:line="360" w:lineRule="auto"/>
+        <w:jc w:val="both"/>
+        <w:rPr>
+          <w:rFonts w:ascii="Times New Roman" w:hAnsi="Times New Roman"/>
+          <w:b/>
+          <w:sz w:val="28"/>
+          <w:szCs w:val="28"/>
+          <w:lang w:val="uk-UA"/>
+        </w:rPr>
+      </w:pPr>
+      <w:r>
+        <w:rPr>
+          <w:rFonts w:ascii="Times New Roman" w:hAnsi="Times New Roman"/>
+          <w:b/>
+          <w:sz w:val="28"/>
+          <w:szCs w:val="28"/>
+          <w:lang w:val="uk-UA"/>
+        </w:rPr>
+        <w:t xml:space="preserve">Складність </w:t>
+      </w:r>
+    </w:p>
+    <w:p>
+      <w:pPr>
+        <w:spacing w:line="360" w:lineRule="auto"/>
+        <w:rPr>
+          <w:rFonts w:ascii="Times New Roman" w:hAnsi="Times New Roman"/>
+          <w:b/>
+          <w:sz w:val="28"/>
+          <w:szCs w:val="28"/>
+          <w:lang w:val="uk-UA"/>
+        </w:rPr>
+      </w:pPr>
+    </w:p>
+    <w:p>
+      <w:pPr>
+        <w:spacing w:line="360" w:lineRule="auto"/>
+        <w:rPr>
+          <w:rFonts w:ascii="Times New Roman" w:hAnsi="Times New Roman"/>
+          <w:b/>
+          <w:sz w:val="28"/>
+          <w:szCs w:val="28"/>
+          <w:lang w:val="uk-UA"/>
+        </w:rPr>
+      </w:pPr>
+      <w:r>
+        <w:rPr>
+          <w:rFonts w:ascii="Times New Roman" w:hAnsi="Times New Roman"/>
+          <w:b/>
+          <w:sz w:val="28"/>
+          <w:szCs w:val="28"/>
+          <w:lang w:val="uk-UA"/>
+        </w:rPr>
+        <w:t xml:space="preserve">Мова програмування </w:t>
+      </w:r>
+    </w:p>
+    <w:p>
+      <w:pPr>
+        <w:spacing w:line="360" w:lineRule="auto"/>
+        <w:rPr>
+          <w:rFonts w:ascii="Times New Roman" w:hAnsi="Times New Roman"/>
+          <w:sz w:val="28"/>
+          <w:szCs w:val="28"/>
+        </w:rPr>
+      </w:pPr>
+      <w:r>
+        <w:rPr>
+          <w:rFonts w:ascii="Times New Roman" w:hAnsi="Times New Roman"/>
+          <w:sz w:val="28"/>
+          <w:szCs w:val="28"/>
           <w:lang w:val="en-US"/>
         </w:rPr>
-      </w:pPr>
-      <w:r>
-        <w:rPr>
-          <w:rFonts w:ascii="Times New Roman" w:hAnsi="Times New Roman"/>
-          <w:sz w:val="28"/>
-          <w:szCs w:val="28"/>
-          <w:lang w:val="uk-UA"/>
-        </w:rPr>
-        <w:t>Тип даних : дійсні числа</w:t>
-      </w:r>
-    </w:p>
-    <w:p>
-      <w:pPr>
-        <w:spacing w:line="360" w:lineRule="auto"/>
+        <w:t>C</w:t>
+      </w:r>
+      <w:r>
+        <w:rPr>
+          <w:rFonts w:ascii="Times New Roman" w:hAnsi="Times New Roman"/>
+          <w:sz w:val="28"/>
+          <w:szCs w:val="28"/>
+        </w:rPr>
+        <w:t>++</w:t>
+      </w:r>
+    </w:p>
+    <w:p>
+      <w:pPr>
+        <w:spacing w:line="360" w:lineRule="auto"/>
+        <w:rPr>
+          <w:rFonts w:ascii="Times New Roman" w:hAnsi="Times New Roman"/>
+          <w:b/>
+          <w:sz w:val="28"/>
+          <w:szCs w:val="28"/>
+          <w:lang w:val="uk-UA"/>
+        </w:rPr>
+      </w:pPr>
+      <w:r>
+        <w:rPr>
+          <w:rFonts w:ascii="Times New Roman" w:hAnsi="Times New Roman"/>
+          <w:b/>
+          <w:sz w:val="28"/>
+          <w:szCs w:val="28"/>
+          <w:lang w:val="uk-UA"/>
+        </w:rPr>
+        <w:t>Модулі програми</w:t>
+      </w:r>
+    </w:p>
+    <w:p>
+      <w:pPr>
+        <w:spacing w:line="360" w:lineRule="auto"/>
+        <w:rPr>
+          <w:rFonts w:ascii="Times New Roman" w:hAnsi="Times New Roman"/>
+          <w:b/>
+          <w:sz w:val="28"/>
+          <w:szCs w:val="28"/>
+          <w:lang w:val="uk-UA"/>
+        </w:rPr>
+      </w:pPr>
+    </w:p>
+    <w:p>
+      <w:pPr>
+        <w:spacing w:line="360" w:lineRule="auto"/>
+        <w:rPr>
+          <w:rFonts w:ascii="Times New Roman" w:hAnsi="Times New Roman"/>
+          <w:b/>
+          <w:sz w:val="28"/>
+          <w:szCs w:val="28"/>
+          <w:lang w:val="uk-UA"/>
+        </w:rPr>
+      </w:pPr>
+      <w:r>
+        <w:rPr>
+          <w:rFonts w:ascii="Times New Roman" w:hAnsi="Times New Roman"/>
+          <w:b/>
+          <w:sz w:val="28"/>
+          <w:szCs w:val="28"/>
+          <w:lang w:val="uk-UA"/>
+        </w:rPr>
+        <w:t>Інтерфейс кор</w:t>
+      </w:r>
+      <w:r>
+        <w:rPr>
+          <w:rFonts w:ascii="Times New Roman" w:hAnsi="Times New Roman"/>
+          <w:b/>
+          <w:sz w:val="28"/>
+          <w:szCs w:val="28"/>
+          <w:lang w:val="uk-UA"/>
+        </w:rPr>
+        <w:t>истувача</w:t>
+      </w:r>
+    </w:p>
+    <w:p>
+      <w:pPr>
+        <w:spacing w:line="360" w:lineRule="auto"/>
+        <w:rPr>
+          <w:rFonts w:ascii="Times New Roman" w:hAnsi="Times New Roman"/>
+          <w:sz w:val="28"/>
+          <w:szCs w:val="28"/>
+          <w:lang w:val="uk-UA"/>
+        </w:rPr>
+      </w:pPr>
+      <w:proofErr w:type="spellStart"/>
+      <w:r>
+        <w:rPr>
+          <w:rFonts w:ascii="Times New Roman" w:hAnsi="Times New Roman"/>
+          <w:sz w:val="28"/>
+          <w:szCs w:val="28"/>
+        </w:rPr>
+        <w:t>Вх</w:t>
+      </w:r>
+      <w:r>
+        <w:rPr>
+          <w:rFonts w:ascii="Times New Roman" w:hAnsi="Times New Roman"/>
+          <w:sz w:val="28"/>
+          <w:szCs w:val="28"/>
+          <w:lang w:val="uk-UA"/>
+        </w:rPr>
+        <w:t>ідні</w:t>
+      </w:r>
+      <w:proofErr w:type="spellEnd"/>
+      <w:r>
+        <w:rPr>
+          <w:rFonts w:ascii="Times New Roman" w:hAnsi="Times New Roman"/>
+          <w:sz w:val="28"/>
+          <w:szCs w:val="28"/>
+          <w:lang w:val="uk-UA"/>
+        </w:rPr>
+        <w:t xml:space="preserve"> дані вводяться з текстового </w:t>
+      </w:r>
+      <w:proofErr w:type="spellStart"/>
+      <w:r>
+        <w:rPr>
+          <w:rFonts w:ascii="Times New Roman" w:hAnsi="Times New Roman"/>
+          <w:sz w:val="28"/>
+          <w:szCs w:val="28"/>
+          <w:lang w:val="uk-UA"/>
+        </w:rPr>
+        <w:t>файла</w:t>
+      </w:r>
+      <w:proofErr w:type="spellEnd"/>
+      <w:r>
+        <w:rPr>
+          <w:rFonts w:ascii="Times New Roman" w:hAnsi="Times New Roman"/>
+          <w:sz w:val="28"/>
+          <w:szCs w:val="28"/>
+          <w:lang w:val="uk-UA"/>
+        </w:rPr>
+        <w:t xml:space="preserve"> і виводяться </w:t>
+      </w:r>
+      <w:proofErr w:type="gramStart"/>
+      <w:r>
+        <w:rPr>
+          <w:rFonts w:ascii="Times New Roman" w:hAnsi="Times New Roman"/>
+          <w:sz w:val="28"/>
+          <w:szCs w:val="28"/>
+          <w:lang w:val="uk-UA"/>
+        </w:rPr>
+        <w:t>у консоль</w:t>
+      </w:r>
+      <w:proofErr w:type="gramEnd"/>
+    </w:p>
+    <w:p>
+      <w:pPr>
+        <w:spacing w:line="360" w:lineRule="auto"/>
+        <w:rPr>
+          <w:rFonts w:ascii="Times New Roman" w:hAnsi="Times New Roman"/>
+          <w:b/>
+          <w:sz w:val="28"/>
+          <w:szCs w:val="28"/>
+          <w:lang w:val="uk-UA"/>
+        </w:rPr>
+      </w:pPr>
+      <w:r>
+        <w:rPr>
+          <w:rFonts w:ascii="Times New Roman" w:hAnsi="Times New Roman"/>
+          <w:b/>
+          <w:sz w:val="28"/>
+          <w:szCs w:val="28"/>
+          <w:lang w:val="uk-UA"/>
+        </w:rPr>
+        <w:t>Тестові приклади</w:t>
+      </w:r>
+    </w:p>
+    <w:tbl>
+      <w:tblPr>
+        <w:tblW w:w="0" w:type="auto"/>
+        <w:tblBorders>
+          <w:top w:val="single" w:sz="4" w:space="0" w:color="auto"/>
+          <w:left w:val="single" w:sz="4" w:space="0" w:color="auto"/>
+          <w:bottom w:val="single" w:sz="4" w:space="0" w:color="auto"/>
+          <w:right w:val="single" w:sz="4" w:space="0" w:color="auto"/>
+          <w:insideH w:val="single" w:sz="4" w:space="0" w:color="auto"/>
+          <w:insideV w:val="single" w:sz="4" w:space="0" w:color="auto"/>
+        </w:tblBorders>
+        <w:tblLook w:val="04A0" w:firstRow="1" w:lastRow="0" w:firstColumn="1" w:lastColumn="0" w:noHBand="0" w:noVBand="1"/>
+      </w:tblPr>
+      <w:tblGrid>
+        <w:gridCol w:w="4672"/>
+        <w:gridCol w:w="4673"/>
+      </w:tblGrid>
+      <w:tr>
+        <w:tc>
+          <w:tcPr>
+            <w:tcW w:w="4672" w:type="dxa"/>
+          </w:tcPr>
+          <w:p>
+            <w:pPr>
+              <w:spacing w:line="360" w:lineRule="auto"/>
+              <w:jc w:val="center"/>
+              <w:rPr>
+                <w:rFonts w:ascii="Times New Roman" w:hAnsi="Times New Roman"/>
+                <w:b/>
+                <w:sz w:val="28"/>
+                <w:szCs w:val="28"/>
+                <w:lang w:val="en-US"/>
+              </w:rPr>
+            </w:pPr>
+            <w:r>
+              <w:rPr>
+                <w:rFonts w:ascii="Times New Roman" w:hAnsi="Times New Roman"/>
+                <w:b/>
+                <w:sz w:val="28"/>
+                <w:szCs w:val="28"/>
+                <w:lang w:val="en-US"/>
+              </w:rPr>
+              <w:t>input</w:t>
+            </w:r>
+          </w:p>
+        </w:tc>
+        <w:tc>
+          <w:tcPr>
+            <w:tcW w:w="4673" w:type="dxa"/>
+          </w:tcPr>
+          <w:p>
+            <w:pPr>
+              <w:spacing w:line="360" w:lineRule="auto"/>
+              <w:jc w:val="center"/>
+              <w:rPr>
+                <w:rFonts w:ascii="Times New Roman" w:hAnsi="Times New Roman"/>
+                <w:b/>
+                <w:sz w:val="28"/>
+                <w:szCs w:val="28"/>
+                <w:lang w:val="en-US"/>
+              </w:rPr>
+            </w:pPr>
+            <w:r>
+              <w:rPr>
+                <w:rFonts w:ascii="Times New Roman" w:hAnsi="Times New Roman"/>
+                <w:b/>
+                <w:sz w:val="28"/>
+                <w:szCs w:val="28"/>
+                <w:lang w:val="en-US"/>
+              </w:rPr>
+              <w:t>output</w:t>
+            </w:r>
+          </w:p>
+        </w:tc>
+      </w:tr>
+      <w:tr>
+        <w:tc>
+          <w:tcPr>
+            <w:tcW w:w="4672" w:type="dxa"/>
+          </w:tcPr>
+          <w:p>
+            <w:pPr>
+              <w:spacing w:line="360" w:lineRule="auto"/>
+              <w:rPr>
+                <w:rFonts w:ascii="Times New Roman" w:hAnsi="Times New Roman"/>
+                <w:sz w:val="28"/>
+                <w:szCs w:val="28"/>
+                <w:lang w:val="uk-UA"/>
+              </w:rPr>
+            </w:pPr>
+            <w:r>
+              <w:rPr>
+                <w:rFonts w:ascii="Times New Roman" w:hAnsi="Times New Roman"/>
+                <w:sz w:val="28"/>
+                <w:szCs w:val="28"/>
+                <w:lang w:val="uk-UA"/>
+              </w:rPr>
+              <w:t xml:space="preserve"> </w:t>
+            </w:r>
+          </w:p>
+        </w:tc>
+        <w:tc>
+          <w:tcPr>
+            <w:tcW w:w="4673" w:type="dxa"/>
+          </w:tcPr>
+          <w:p>
+            <w:pPr>
+              <w:spacing w:line="360" w:lineRule="auto"/>
+              <w:rPr>
+                <w:rFonts w:ascii="Times New Roman" w:hAnsi="Times New Roman"/>
+                <w:sz w:val="28"/>
+                <w:szCs w:val="28"/>
+                <w:lang w:val="en-US"/>
+              </w:rPr>
+            </w:pPr>
+          </w:p>
+        </w:tc>
+      </w:tr>
+    </w:tbl>
+    <w:p>
+      <w:pPr>
+        <w:spacing w:after="0" w:line="360" w:lineRule="auto"/>
+        <w:rPr>
+          <w:rFonts w:ascii="Times New Roman" w:hAnsi="Times New Roman"/>
+          <w:sz w:val="28"/>
+          <w:szCs w:val="28"/>
+          <w:lang w:val="uk-UA"/>
+        </w:rPr>
+      </w:pPr>
+    </w:p>
+    <w:p>
+      <w:pPr>
+        <w:spacing w:after="0" w:line="360" w:lineRule="auto"/>
         <w:jc w:val="both"/>
         <w:rPr>
           <w:rFonts w:ascii="Times New Roman" w:hAnsi="Times New Roman"/>
-          <w:b/>
-          <w:sz w:val="28"/>
-          <w:szCs w:val="28"/>
-          <w:lang w:val="uk-UA"/>
-        </w:rPr>
-      </w:pPr>
-    </w:p>
-    <w:p>
-      <w:pPr>
-        <w:rPr>
-          <w:rFonts w:ascii="Times New Roman" w:hAnsi="Times New Roman"/>
-          <w:sz w:val="28"/>
-          <w:szCs w:val="28"/>
-          <w:lang w:val="uk-UA"/>
-        </w:rPr>
-      </w:pPr>
-    </w:p>
-    <w:p>
-      <w:pPr>
+          <w:sz w:val="28"/>
+          <w:szCs w:val="28"/>
+          <w:lang w:val="uk-UA"/>
+        </w:rPr>
+      </w:pPr>
+    </w:p>
+    <w:p>
+      <w:pPr>
+        <w:spacing w:after="0" w:line="360" w:lineRule="auto"/>
+        <w:jc w:val="both"/>
+        <w:rPr>
+          <w:rFonts w:ascii="Times New Roman" w:hAnsi="Times New Roman"/>
+          <w:b/>
+          <w:sz w:val="28"/>
+          <w:szCs w:val="28"/>
+          <w:lang w:val="uk-UA"/>
+        </w:rPr>
+      </w:pPr>
+      <w:r>
+        <w:rPr>
+          <w:rFonts w:ascii="Times New Roman" w:hAnsi="Times New Roman"/>
+          <w:b/>
+          <w:sz w:val="28"/>
+          <w:szCs w:val="28"/>
+          <w:lang w:val="uk-UA"/>
+        </w:rPr>
+        <w:t>Висновки</w:t>
+      </w:r>
+      <w:r>
+        <w:rPr>
+          <w:rFonts w:ascii="Times New Roman" w:hAnsi="Times New Roman"/>
+          <w:b/>
+          <w:sz w:val="28"/>
+          <w:szCs w:val="28"/>
+          <w:lang w:val="uk-UA"/>
+        </w:rPr>
+        <w:t xml:space="preserve"> </w:t>
+      </w:r>
+    </w:p>
+    <w:p>
+      <w:pPr>
+        <w:spacing w:after="0" w:line="360" w:lineRule="auto"/>
+        <w:jc w:val="both"/>
+        <w:rPr>
+          <w:rFonts w:ascii="Times New Roman" w:hAnsi="Times New Roman"/>
+          <w:b/>
+          <w:sz w:val="28"/>
+          <w:szCs w:val="28"/>
+          <w:lang w:val="uk-UA"/>
+        </w:rPr>
+      </w:pPr>
+    </w:p>
+    <w:p>
+      <w:pPr>
+        <w:spacing w:line="360" w:lineRule="auto"/>
+        <w:rPr>
+          <w:rFonts w:ascii="Times New Roman" w:hAnsi="Times New Roman"/>
+          <w:b/>
+          <w:sz w:val="28"/>
+          <w:szCs w:val="28"/>
+          <w:lang w:val="uk-UA"/>
+        </w:rPr>
+      </w:pPr>
+      <w:r>
+        <w:rPr>
+          <w:rFonts w:ascii="Times New Roman" w:hAnsi="Times New Roman"/>
+          <w:b/>
+          <w:sz w:val="28"/>
+          <w:szCs w:val="28"/>
+          <w:lang w:val="uk-UA"/>
+        </w:rPr>
+        <w:t>Літератур</w:t>
+      </w:r>
+      <w:r>
+        <w:rPr>
+          <w:rFonts w:ascii="Times New Roman" w:hAnsi="Times New Roman"/>
+          <w:b/>
+          <w:sz w:val="28"/>
+          <w:szCs w:val="28"/>
+          <w:lang w:val="uk-UA"/>
+        </w:rPr>
+        <w:t>а</w:t>
+      </w:r>
+    </w:p>
+    <w:p>
+      <w:pPr>
+        <w:spacing w:line="360" w:lineRule="auto"/>
+        <w:rPr>
+          <w:rFonts w:ascii="Times New Roman" w:hAnsi="Times New Roman"/>
+          <w:b/>
+          <w:sz w:val="28"/>
+          <w:szCs w:val="28"/>
+          <w:lang w:val="uk-UA"/>
+        </w:rPr>
+      </w:pPr>
+    </w:p>
+    <w:p>
+      <w:pPr>
+        <w:spacing w:line="360" w:lineRule="auto"/>
+        <w:jc w:val="both"/>
+        <w:rPr>
+          <w:rFonts w:ascii="Times New Roman" w:hAnsi="Times New Roman"/>
+          <w:b/>
+          <w:sz w:val="28"/>
+          <w:szCs w:val="28"/>
+          <w:lang w:val="uk-UA"/>
+        </w:rPr>
+      </w:pPr>
+      <w:r>
+        <w:rPr>
+          <w:rFonts w:ascii="Times New Roman" w:hAnsi="Times New Roman"/>
+          <w:b/>
+          <w:sz w:val="28"/>
+          <w:szCs w:val="28"/>
+          <w:lang w:val="uk-UA"/>
+        </w:rPr>
+        <w:lastRenderedPageBreak/>
+        <w:t>Завдання</w:t>
+      </w:r>
+      <w:r>
+        <w:rPr>
+          <w:rFonts w:ascii="Times New Roman" w:hAnsi="Times New Roman"/>
+          <w:b/>
+          <w:sz w:val="28"/>
+          <w:szCs w:val="28"/>
+          <w:lang w:val="uk-UA"/>
+        </w:rPr>
+        <w:t xml:space="preserve"> 1(</w:t>
+      </w:r>
+      <w:r>
+        <w:rPr>
+          <w:rFonts w:ascii="Times New Roman" w:hAnsi="Times New Roman"/>
+          <w:b/>
+          <w:sz w:val="28"/>
+          <w:szCs w:val="28"/>
+          <w:lang w:val="uk-UA"/>
+        </w:rPr>
+        <w:t>Музика Віктор</w:t>
+      </w:r>
+      <w:r>
+        <w:rPr>
+          <w:rFonts w:ascii="Times New Roman" w:hAnsi="Times New Roman"/>
+          <w:b/>
+          <w:sz w:val="28"/>
+          <w:szCs w:val="28"/>
+          <w:lang w:val="uk-UA"/>
+        </w:rPr>
+        <w:t>)</w:t>
+      </w:r>
+    </w:p>
+    <w:p>
+      <w:pPr>
+        <w:spacing w:line="360" w:lineRule="auto"/>
+        <w:jc w:val="both"/>
+        <w:rPr>
+          <w:rFonts w:ascii="Times New Roman" w:hAnsi="Times New Roman"/>
+          <w:b/>
+          <w:sz w:val="28"/>
+          <w:szCs w:val="28"/>
+          <w:lang w:val="uk-UA"/>
+        </w:rPr>
+      </w:pPr>
+      <w:r>
+        <w:rPr>
+          <w:rFonts w:ascii="Times New Roman" w:hAnsi="Times New Roman"/>
+          <w:sz w:val="28"/>
+          <w:szCs w:val="28"/>
+          <w:lang w:val="uk-UA"/>
+        </w:rPr>
+        <w:t>Побудова оберненої матриці методом Гауса-</w:t>
+      </w:r>
+      <w:proofErr w:type="spellStart"/>
+      <w:r>
+        <w:rPr>
+          <w:rFonts w:ascii="Times New Roman" w:hAnsi="Times New Roman"/>
+          <w:sz w:val="28"/>
+          <w:szCs w:val="28"/>
+          <w:lang w:val="uk-UA"/>
+        </w:rPr>
+        <w:t>Жордана</w:t>
+      </w:r>
+      <w:proofErr w:type="spellEnd"/>
+      <w:r>
+        <w:rPr>
+          <w:rFonts w:ascii="Times New Roman" w:hAnsi="Times New Roman"/>
+          <w:b/>
+          <w:sz w:val="28"/>
+          <w:szCs w:val="28"/>
+          <w:lang w:val="uk-UA"/>
+        </w:rPr>
+        <w:t xml:space="preserve"> </w:t>
+      </w:r>
+    </w:p>
+    <w:p>
+      <w:pPr>
+        <w:spacing w:line="360" w:lineRule="auto"/>
+        <w:jc w:val="both"/>
+        <w:rPr>
+          <w:rFonts w:ascii="Times New Roman" w:hAnsi="Times New Roman"/>
+          <w:b/>
+          <w:sz w:val="28"/>
+          <w:szCs w:val="28"/>
+          <w:lang w:val="uk-UA"/>
+        </w:rPr>
+      </w:pPr>
+      <w:r>
+        <w:rPr>
+          <w:rFonts w:ascii="Times New Roman" w:hAnsi="Times New Roman"/>
+          <w:b/>
+          <w:sz w:val="28"/>
+          <w:szCs w:val="28"/>
+          <w:lang w:val="uk-UA"/>
+        </w:rPr>
+        <w:t>Теорія</w:t>
+      </w:r>
+    </w:p>
+    <w:p>
+      <w:pPr>
+        <w:spacing w:line="360" w:lineRule="auto"/>
+        <w:jc w:val="both"/>
+        <w:rPr>
+          <w:rFonts w:ascii="Times New Roman" w:hAnsi="Times New Roman"/>
+          <w:b/>
+          <w:sz w:val="28"/>
+          <w:szCs w:val="28"/>
+          <w:lang w:val="uk-UA"/>
+        </w:rPr>
+      </w:pPr>
+    </w:p>
+    <w:p>
+      <w:pPr>
+        <w:pStyle w:val="10"/>
+        <w:spacing w:line="360" w:lineRule="auto"/>
+        <w:jc w:val="both"/>
+        <w:rPr>
+          <w:rFonts w:ascii="Times New Roman" w:hAnsi="Times New Roman"/>
+          <w:b/>
+          <w:sz w:val="28"/>
+          <w:szCs w:val="28"/>
+          <w:lang w:val="uk-UA"/>
+        </w:rPr>
+      </w:pPr>
+      <w:r>
+        <w:rPr>
+          <w:rFonts w:ascii="Times New Roman" w:hAnsi="Times New Roman"/>
+          <w:b/>
+          <w:sz w:val="28"/>
+          <w:szCs w:val="28"/>
+          <w:lang w:val="uk-UA"/>
+        </w:rPr>
+        <w:t>Алгоритм</w:t>
+      </w:r>
+    </w:p>
+    <w:p>
+      <w:pPr>
+        <w:pStyle w:val="10"/>
+        <w:spacing w:line="360" w:lineRule="auto"/>
+        <w:jc w:val="both"/>
+        <w:rPr>
+          <w:rFonts w:ascii="Times New Roman" w:hAnsi="Times New Roman"/>
+          <w:sz w:val="28"/>
+          <w:szCs w:val="28"/>
+          <w:lang w:val="uk-UA"/>
+        </w:rPr>
+      </w:pPr>
+    </w:p>
+    <w:p>
+      <w:pPr>
+        <w:pStyle w:val="10"/>
+        <w:spacing w:line="360" w:lineRule="auto"/>
+        <w:jc w:val="both"/>
+        <w:rPr>
+          <w:rFonts w:ascii="Times New Roman" w:hAnsi="Times New Roman"/>
+          <w:sz w:val="28"/>
+          <w:szCs w:val="28"/>
+          <w:lang w:val="uk-UA"/>
+        </w:rPr>
+      </w:pPr>
+    </w:p>
+    <w:p>
+      <w:pPr>
+        <w:spacing w:line="360" w:lineRule="auto"/>
+        <w:jc w:val="both"/>
+        <w:rPr>
+          <w:rFonts w:ascii="Times New Roman" w:hAnsi="Times New Roman"/>
+          <w:b/>
+          <w:sz w:val="28"/>
+          <w:szCs w:val="28"/>
+          <w:lang w:val="uk-UA"/>
+        </w:rPr>
+      </w:pPr>
+      <w:r>
+        <w:rPr>
+          <w:rFonts w:ascii="Times New Roman" w:hAnsi="Times New Roman"/>
+          <w:b/>
+          <w:sz w:val="28"/>
+          <w:szCs w:val="28"/>
+          <w:lang w:val="uk-UA"/>
+        </w:rPr>
+        <w:t xml:space="preserve">Складність </w:t>
+      </w:r>
+    </w:p>
+    <w:p>
+      <w:pPr>
+        <w:spacing w:line="360" w:lineRule="auto"/>
+        <w:rPr>
+          <w:rFonts w:ascii="Times New Roman" w:hAnsi="Times New Roman"/>
+          <w:b/>
+          <w:sz w:val="28"/>
+          <w:szCs w:val="28"/>
+          <w:lang w:val="uk-UA"/>
+        </w:rPr>
+      </w:pPr>
+    </w:p>
+    <w:p>
+      <w:pPr>
+        <w:spacing w:line="360" w:lineRule="auto"/>
+        <w:rPr>
+          <w:rFonts w:ascii="Times New Roman" w:hAnsi="Times New Roman"/>
+          <w:b/>
+          <w:sz w:val="28"/>
+          <w:szCs w:val="28"/>
+          <w:lang w:val="uk-UA"/>
+        </w:rPr>
+      </w:pPr>
+      <w:r>
+        <w:rPr>
+          <w:rFonts w:ascii="Times New Roman" w:hAnsi="Times New Roman"/>
+          <w:b/>
+          <w:sz w:val="28"/>
+          <w:szCs w:val="28"/>
+          <w:lang w:val="uk-UA"/>
+        </w:rPr>
+        <w:t xml:space="preserve">Мова програмування </w:t>
+      </w:r>
+    </w:p>
+    <w:p>
+      <w:pPr>
+        <w:spacing w:line="360" w:lineRule="auto"/>
+        <w:rPr>
+          <w:rFonts w:ascii="Times New Roman" w:hAnsi="Times New Roman"/>
+          <w:sz w:val="28"/>
+          <w:szCs w:val="28"/>
+        </w:rPr>
+      </w:pPr>
+      <w:r>
+        <w:rPr>
+          <w:rFonts w:ascii="Times New Roman" w:hAnsi="Times New Roman"/>
+          <w:sz w:val="28"/>
+          <w:szCs w:val="28"/>
+          <w:lang w:val="en-US"/>
+        </w:rPr>
+        <w:t>C</w:t>
+      </w:r>
+      <w:r>
+        <w:rPr>
+          <w:rFonts w:ascii="Times New Roman" w:hAnsi="Times New Roman"/>
+          <w:sz w:val="28"/>
+          <w:szCs w:val="28"/>
+        </w:rPr>
+        <w:t>++</w:t>
+      </w:r>
+    </w:p>
+    <w:p>
+      <w:pPr>
+        <w:spacing w:line="360" w:lineRule="auto"/>
+        <w:rPr>
+          <w:rFonts w:ascii="Times New Roman" w:hAnsi="Times New Roman"/>
+          <w:b/>
+          <w:sz w:val="28"/>
+          <w:szCs w:val="28"/>
+          <w:lang w:val="uk-UA"/>
+        </w:rPr>
+      </w:pPr>
+      <w:r>
+        <w:rPr>
+          <w:rFonts w:ascii="Times New Roman" w:hAnsi="Times New Roman"/>
+          <w:b/>
+          <w:sz w:val="28"/>
+          <w:szCs w:val="28"/>
+          <w:lang w:val="uk-UA"/>
+        </w:rPr>
+        <w:t>Модулі програми</w:t>
+      </w:r>
+    </w:p>
+    <w:p>
+      <w:pPr>
+        <w:spacing w:line="360" w:lineRule="auto"/>
+        <w:rPr>
+          <w:rFonts w:ascii="Times New Roman" w:hAnsi="Times New Roman"/>
+          <w:b/>
+          <w:sz w:val="28"/>
+          <w:szCs w:val="28"/>
+          <w:lang w:val="uk-UA"/>
+        </w:rPr>
+      </w:pPr>
+    </w:p>
+    <w:p>
+      <w:pPr>
+        <w:spacing w:line="360" w:lineRule="auto"/>
+        <w:rPr>
+          <w:rFonts w:ascii="Times New Roman" w:hAnsi="Times New Roman"/>
+          <w:b/>
+          <w:sz w:val="28"/>
+          <w:szCs w:val="28"/>
+          <w:lang w:val="uk-UA"/>
+        </w:rPr>
+      </w:pPr>
+      <w:r>
+        <w:rPr>
+          <w:rFonts w:ascii="Times New Roman" w:hAnsi="Times New Roman"/>
+          <w:b/>
+          <w:sz w:val="28"/>
+          <w:szCs w:val="28"/>
+          <w:lang w:val="uk-UA"/>
+        </w:rPr>
+        <w:t>Інтерфейс кор</w:t>
+      </w:r>
+      <w:r>
+        <w:rPr>
+          <w:rFonts w:ascii="Times New Roman" w:hAnsi="Times New Roman"/>
+          <w:b/>
+          <w:sz w:val="28"/>
+          <w:szCs w:val="28"/>
+          <w:lang w:val="uk-UA"/>
+        </w:rPr>
+        <w:t>истувача</w:t>
+      </w:r>
+    </w:p>
+    <w:p>
+      <w:pPr>
+        <w:spacing w:line="360" w:lineRule="auto"/>
+        <w:rPr>
+          <w:rFonts w:ascii="Times New Roman" w:hAnsi="Times New Roman"/>
+          <w:sz w:val="28"/>
+          <w:szCs w:val="28"/>
+          <w:lang w:val="uk-UA"/>
+        </w:rPr>
+      </w:pPr>
+      <w:proofErr w:type="spellStart"/>
+      <w:r>
+        <w:rPr>
+          <w:rFonts w:ascii="Times New Roman" w:hAnsi="Times New Roman"/>
+          <w:sz w:val="28"/>
+          <w:szCs w:val="28"/>
+        </w:rPr>
+        <w:t>Вх</w:t>
+      </w:r>
+      <w:r>
+        <w:rPr>
+          <w:rFonts w:ascii="Times New Roman" w:hAnsi="Times New Roman"/>
+          <w:sz w:val="28"/>
+          <w:szCs w:val="28"/>
+          <w:lang w:val="uk-UA"/>
+        </w:rPr>
+        <w:t>ідні</w:t>
+      </w:r>
+      <w:proofErr w:type="spellEnd"/>
+      <w:r>
+        <w:rPr>
+          <w:rFonts w:ascii="Times New Roman" w:hAnsi="Times New Roman"/>
+          <w:sz w:val="28"/>
+          <w:szCs w:val="28"/>
+          <w:lang w:val="uk-UA"/>
+        </w:rPr>
+        <w:t xml:space="preserve"> дані вводяться з текстового </w:t>
+      </w:r>
+      <w:proofErr w:type="spellStart"/>
+      <w:r>
+        <w:rPr>
+          <w:rFonts w:ascii="Times New Roman" w:hAnsi="Times New Roman"/>
+          <w:sz w:val="28"/>
+          <w:szCs w:val="28"/>
+          <w:lang w:val="uk-UA"/>
+        </w:rPr>
+        <w:t>файла</w:t>
+      </w:r>
+      <w:proofErr w:type="spellEnd"/>
+      <w:r>
+        <w:rPr>
+          <w:rFonts w:ascii="Times New Roman" w:hAnsi="Times New Roman"/>
+          <w:sz w:val="28"/>
+          <w:szCs w:val="28"/>
+          <w:lang w:val="uk-UA"/>
+        </w:rPr>
+        <w:t xml:space="preserve"> і виводяться </w:t>
+      </w:r>
+      <w:proofErr w:type="gramStart"/>
+      <w:r>
+        <w:rPr>
+          <w:rFonts w:ascii="Times New Roman" w:hAnsi="Times New Roman"/>
+          <w:sz w:val="28"/>
+          <w:szCs w:val="28"/>
+          <w:lang w:val="uk-UA"/>
+        </w:rPr>
+        <w:t>у консоль</w:t>
+      </w:r>
+      <w:proofErr w:type="gramEnd"/>
+    </w:p>
+    <w:p>
+      <w:pPr>
+        <w:spacing w:line="360" w:lineRule="auto"/>
+        <w:rPr>
+          <w:rFonts w:ascii="Times New Roman" w:hAnsi="Times New Roman"/>
+          <w:b/>
+          <w:sz w:val="28"/>
+          <w:szCs w:val="28"/>
+          <w:lang w:val="uk-UA"/>
+        </w:rPr>
+      </w:pPr>
+      <w:r>
+        <w:rPr>
+          <w:rFonts w:ascii="Times New Roman" w:hAnsi="Times New Roman"/>
+          <w:b/>
+          <w:sz w:val="28"/>
+          <w:szCs w:val="28"/>
+          <w:lang w:val="uk-UA"/>
+        </w:rPr>
+        <w:t>Тестові приклади</w:t>
+      </w:r>
+    </w:p>
+    <w:tbl>
+      <w:tblPr>
+        <w:tblW w:w="0" w:type="auto"/>
+        <w:tblBorders>
+          <w:top w:val="single" w:sz="4" w:space="0" w:color="auto"/>
+          <w:left w:val="single" w:sz="4" w:space="0" w:color="auto"/>
+          <w:bottom w:val="single" w:sz="4" w:space="0" w:color="auto"/>
+          <w:right w:val="single" w:sz="4" w:space="0" w:color="auto"/>
+          <w:insideH w:val="single" w:sz="4" w:space="0" w:color="auto"/>
+          <w:insideV w:val="single" w:sz="4" w:space="0" w:color="auto"/>
+        </w:tblBorders>
+        <w:tblLook w:val="04A0" w:firstRow="1" w:lastRow="0" w:firstColumn="1" w:lastColumn="0" w:noHBand="0" w:noVBand="1"/>
+      </w:tblPr>
+      <w:tblGrid>
+        <w:gridCol w:w="4672"/>
+        <w:gridCol w:w="4673"/>
+      </w:tblGrid>
+      <w:tr>
+        <w:tc>
+          <w:tcPr>
+            <w:tcW w:w="4672" w:type="dxa"/>
+          </w:tcPr>
+          <w:p>
+            <w:pPr>
+              <w:spacing w:line="360" w:lineRule="auto"/>
+              <w:jc w:val="center"/>
+              <w:rPr>
+                <w:rFonts w:ascii="Times New Roman" w:hAnsi="Times New Roman"/>
+                <w:b/>
+                <w:sz w:val="28"/>
+                <w:szCs w:val="28"/>
+                <w:lang w:val="en-US"/>
+              </w:rPr>
+            </w:pPr>
+            <w:r>
+              <w:rPr>
+                <w:rFonts w:ascii="Times New Roman" w:hAnsi="Times New Roman"/>
+                <w:b/>
+                <w:sz w:val="28"/>
+                <w:szCs w:val="28"/>
+                <w:lang w:val="en-US"/>
+              </w:rPr>
+              <w:t>input</w:t>
+            </w:r>
+          </w:p>
+        </w:tc>
+        <w:tc>
+          <w:tcPr>
+            <w:tcW w:w="4673" w:type="dxa"/>
+          </w:tcPr>
+          <w:p>
+            <w:pPr>
+              <w:spacing w:line="360" w:lineRule="auto"/>
+              <w:jc w:val="center"/>
+              <w:rPr>
+                <w:rFonts w:ascii="Times New Roman" w:hAnsi="Times New Roman"/>
+                <w:b/>
+                <w:sz w:val="28"/>
+                <w:szCs w:val="28"/>
+                <w:lang w:val="en-US"/>
+              </w:rPr>
+            </w:pPr>
+            <w:r>
+              <w:rPr>
+                <w:rFonts w:ascii="Times New Roman" w:hAnsi="Times New Roman"/>
+                <w:b/>
+                <w:sz w:val="28"/>
+                <w:szCs w:val="28"/>
+                <w:lang w:val="en-US"/>
+              </w:rPr>
+              <w:t>output</w:t>
+            </w:r>
+          </w:p>
+        </w:tc>
+      </w:tr>
+      <w:tr>
+        <w:tc>
+          <w:tcPr>
+            <w:tcW w:w="4672" w:type="dxa"/>
+          </w:tcPr>
+          <w:p>
+            <w:pPr>
+              <w:spacing w:line="360" w:lineRule="auto"/>
+              <w:rPr>
+                <w:rFonts w:ascii="Times New Roman" w:hAnsi="Times New Roman"/>
+                <w:sz w:val="28"/>
+                <w:szCs w:val="28"/>
+                <w:lang w:val="uk-UA"/>
+              </w:rPr>
+            </w:pPr>
+            <w:r>
+              <w:rPr>
+                <w:rFonts w:ascii="Times New Roman" w:hAnsi="Times New Roman"/>
+                <w:sz w:val="28"/>
+                <w:szCs w:val="28"/>
+                <w:lang w:val="uk-UA"/>
+              </w:rPr>
+              <w:t xml:space="preserve"> </w:t>
+            </w:r>
+          </w:p>
+        </w:tc>
+        <w:tc>
+          <w:tcPr>
+            <w:tcW w:w="4673" w:type="dxa"/>
+          </w:tcPr>
+          <w:p>
+            <w:pPr>
+              <w:spacing w:line="360" w:lineRule="auto"/>
+              <w:rPr>
+                <w:rFonts w:ascii="Times New Roman" w:hAnsi="Times New Roman"/>
+                <w:sz w:val="28"/>
+                <w:szCs w:val="28"/>
+                <w:lang w:val="en-US"/>
+              </w:rPr>
+            </w:pPr>
+          </w:p>
+        </w:tc>
+      </w:tr>
+    </w:tbl>
+    <w:p>
+      <w:pPr>
+        <w:spacing w:after="0" w:line="360" w:lineRule="auto"/>
+        <w:rPr>
+          <w:rFonts w:ascii="Times New Roman" w:hAnsi="Times New Roman"/>
+          <w:sz w:val="28"/>
+          <w:szCs w:val="28"/>
+          <w:lang w:val="uk-UA"/>
+        </w:rPr>
+      </w:pPr>
+    </w:p>
+    <w:p>
+      <w:pPr>
+        <w:spacing w:after="0" w:line="360" w:lineRule="auto"/>
+        <w:jc w:val="both"/>
+        <w:rPr>
+          <w:rFonts w:ascii="Times New Roman" w:hAnsi="Times New Roman"/>
+          <w:sz w:val="28"/>
+          <w:szCs w:val="28"/>
+          <w:lang w:val="uk-UA"/>
+        </w:rPr>
+      </w:pPr>
+    </w:p>
+    <w:p>
+      <w:pPr>
+        <w:spacing w:after="0" w:line="360" w:lineRule="auto"/>
+        <w:jc w:val="both"/>
+        <w:rPr>
+          <w:rFonts w:ascii="Times New Roman" w:hAnsi="Times New Roman"/>
+          <w:b/>
+          <w:sz w:val="28"/>
+          <w:szCs w:val="28"/>
+          <w:lang w:val="uk-UA"/>
+        </w:rPr>
+      </w:pPr>
+      <w:r>
+        <w:rPr>
+          <w:rFonts w:ascii="Times New Roman" w:hAnsi="Times New Roman"/>
+          <w:b/>
+          <w:sz w:val="28"/>
+          <w:szCs w:val="28"/>
+          <w:lang w:val="uk-UA"/>
+        </w:rPr>
+        <w:t>Висновки</w:t>
+      </w:r>
+      <w:r>
+        <w:rPr>
+          <w:rFonts w:ascii="Times New Roman" w:hAnsi="Times New Roman"/>
+          <w:b/>
+          <w:sz w:val="28"/>
+          <w:szCs w:val="28"/>
+          <w:lang w:val="uk-UA"/>
+        </w:rPr>
+        <w:t xml:space="preserve"> </w:t>
+      </w:r>
+    </w:p>
+    <w:p>
+      <w:pPr>
+        <w:spacing w:after="0" w:line="360" w:lineRule="auto"/>
+        <w:jc w:val="both"/>
+        <w:rPr>
+          <w:rFonts w:ascii="Times New Roman" w:hAnsi="Times New Roman"/>
+          <w:b/>
+          <w:sz w:val="28"/>
+          <w:szCs w:val="28"/>
+          <w:lang w:val="uk-UA"/>
+        </w:rPr>
+      </w:pPr>
+    </w:p>
+    <w:p>
+      <w:pPr>
+        <w:spacing w:line="360" w:lineRule="auto"/>
+        <w:rPr>
+          <w:rFonts w:ascii="Times New Roman" w:hAnsi="Times New Roman"/>
+          <w:b/>
+          <w:sz w:val="28"/>
+          <w:szCs w:val="28"/>
+          <w:lang w:val="uk-UA"/>
+        </w:rPr>
+      </w:pPr>
+      <w:r>
+        <w:rPr>
+          <w:rFonts w:ascii="Times New Roman" w:hAnsi="Times New Roman"/>
+          <w:b/>
+          <w:sz w:val="28"/>
+          <w:szCs w:val="28"/>
+          <w:lang w:val="uk-UA"/>
+        </w:rPr>
+        <w:t>Літератур</w:t>
+      </w:r>
+      <w:r>
+        <w:rPr>
+          <w:rFonts w:ascii="Times New Roman" w:hAnsi="Times New Roman"/>
+          <w:b/>
+          <w:sz w:val="28"/>
+          <w:szCs w:val="28"/>
+          <w:lang w:val="uk-UA"/>
+        </w:rPr>
+        <w:t>а</w:t>
+      </w:r>
+    </w:p>
+    <w:p>
+      <w:pPr>
+        <w:spacing w:after="160" w:line="259" w:lineRule="auto"/>
+        <w:rPr>
+          <w:rFonts w:ascii="Times New Roman" w:hAnsi="Times New Roman"/>
+          <w:b/>
+          <w:sz w:val="28"/>
+          <w:szCs w:val="28"/>
+          <w:lang w:val="uk-UA"/>
+        </w:rPr>
+      </w:pPr>
+      <w:r>
+        <w:rPr>
+          <w:rFonts w:ascii="Times New Roman" w:hAnsi="Times New Roman"/>
+          <w:b/>
+          <w:sz w:val="28"/>
+          <w:szCs w:val="28"/>
+          <w:lang w:val="uk-UA"/>
+        </w:rPr>
+        <w:br w:type="page"/>
+      </w:r>
+    </w:p>
+    <w:p>
+      <w:pPr>
+        <w:spacing w:line="360" w:lineRule="auto"/>
+        <w:jc w:val="both"/>
+        <w:rPr>
+          <w:rFonts w:ascii="Times New Roman" w:hAnsi="Times New Roman"/>
+          <w:sz w:val="28"/>
+          <w:szCs w:val="28"/>
+          <w:lang w:val="uk-UA"/>
+        </w:rPr>
+      </w:pPr>
+      <w:r>
+        <w:rPr>
+          <w:rFonts w:ascii="Times New Roman" w:hAnsi="Times New Roman"/>
+          <w:b/>
+          <w:sz w:val="28"/>
+          <w:szCs w:val="28"/>
+          <w:lang w:val="uk-UA"/>
+        </w:rPr>
+        <w:lastRenderedPageBreak/>
+        <w:t>Завдання</w:t>
+      </w:r>
+      <w:r>
+        <w:rPr>
+          <w:rFonts w:ascii="Times New Roman" w:hAnsi="Times New Roman"/>
+          <w:b/>
+          <w:sz w:val="28"/>
+          <w:szCs w:val="28"/>
+          <w:lang w:val="uk-UA"/>
+        </w:rPr>
+        <w:t xml:space="preserve"> </w:t>
+      </w:r>
+      <w:r>
+        <w:rPr>
+          <w:rFonts w:ascii="Times New Roman" w:hAnsi="Times New Roman"/>
+          <w:b/>
+          <w:sz w:val="28"/>
+          <w:szCs w:val="28"/>
+          <w:lang w:val="uk-UA"/>
+        </w:rPr>
+        <w:t>3</w:t>
+      </w:r>
+      <w:r>
+        <w:rPr>
+          <w:rFonts w:ascii="Times New Roman" w:hAnsi="Times New Roman"/>
+          <w:b/>
+          <w:sz w:val="28"/>
+          <w:szCs w:val="28"/>
+          <w:lang w:val="uk-UA"/>
+        </w:rPr>
+        <w:t>(</w:t>
+      </w:r>
+      <w:proofErr w:type="spellStart"/>
+      <w:r>
+        <w:rPr>
+          <w:rFonts w:ascii="Times New Roman" w:hAnsi="Times New Roman"/>
+          <w:b/>
+          <w:sz w:val="28"/>
+          <w:szCs w:val="28"/>
+          <w:lang w:val="uk-UA"/>
+        </w:rPr>
+        <w:t>Прокопчук</w:t>
+      </w:r>
+      <w:proofErr w:type="spellEnd"/>
+      <w:r>
+        <w:rPr>
+          <w:rFonts w:ascii="Times New Roman" w:hAnsi="Times New Roman"/>
+          <w:b/>
+          <w:sz w:val="28"/>
+          <w:szCs w:val="28"/>
+          <w:lang w:val="uk-UA"/>
+        </w:rPr>
+        <w:t xml:space="preserve"> Роман</w:t>
+      </w:r>
+      <w:r>
+        <w:rPr>
+          <w:rFonts w:ascii="Times New Roman" w:hAnsi="Times New Roman"/>
+          <w:b/>
+          <w:sz w:val="28"/>
+          <w:szCs w:val="28"/>
+          <w:lang w:val="uk-UA"/>
+        </w:rPr>
+        <w:t>)</w:t>
+      </w:r>
+    </w:p>
+    <w:p>
+      <w:pPr>
+        <w:spacing w:line="360" w:lineRule="auto"/>
+        <w:jc w:val="both"/>
+        <w:rPr>
+          <w:rFonts w:ascii="Times New Roman" w:hAnsi="Times New Roman"/>
+          <w:sz w:val="28"/>
+          <w:szCs w:val="28"/>
+          <w:lang w:val="uk-UA"/>
+        </w:rPr>
+      </w:pPr>
+      <w:r>
+        <w:rPr>
+          <w:rFonts w:ascii="Times New Roman" w:hAnsi="Times New Roman"/>
+          <w:sz w:val="28"/>
+          <w:szCs w:val="28"/>
+          <w:lang w:val="uk-UA"/>
+        </w:rPr>
+        <w:t>Побудова оберненої матриці методом LU-розкладання</w:t>
+      </w:r>
+    </w:p>
+    <w:p>
+      <w:pPr>
+        <w:spacing w:line="360" w:lineRule="auto"/>
+        <w:jc w:val="both"/>
+        <w:rPr>
+          <w:rFonts w:ascii="Times New Roman" w:hAnsi="Times New Roman"/>
+          <w:b/>
+          <w:sz w:val="28"/>
+          <w:szCs w:val="28"/>
+          <w:lang w:val="uk-UA"/>
+        </w:rPr>
+      </w:pPr>
+      <w:r>
+        <w:rPr>
+          <w:rFonts w:ascii="Times New Roman" w:hAnsi="Times New Roman"/>
+          <w:b/>
+          <w:sz w:val="28"/>
+          <w:szCs w:val="28"/>
+          <w:lang w:val="uk-UA"/>
+        </w:rPr>
+        <w:t>Теорія</w:t>
+      </w:r>
+    </w:p>
+    <w:p>
+      <w:pPr>
+        <w:spacing w:line="360" w:lineRule="auto"/>
+        <w:jc w:val="both"/>
+        <w:rPr>
+          <w:rFonts w:ascii="Times New Roman" w:hAnsi="Times New Roman"/>
+          <w:sz w:val="28"/>
+          <w:szCs w:val="28"/>
+          <w:lang w:val="uk-UA"/>
+        </w:rPr>
+      </w:pPr>
+      <w:r>
+        <w:rPr>
+          <w:rFonts w:ascii="Times New Roman" w:hAnsi="Times New Roman"/>
+          <w:sz w:val="28"/>
+          <w:szCs w:val="28"/>
+          <w:lang w:val="en-US"/>
+        </w:rPr>
+        <w:t>LU</w:t>
+      </w:r>
+      <w:r>
+        <w:rPr>
+          <w:rFonts w:ascii="Times New Roman" w:hAnsi="Times New Roman"/>
+          <w:sz w:val="28"/>
+          <w:szCs w:val="28"/>
+          <w:lang w:val="uk-UA"/>
+        </w:rPr>
+        <w:t>-</w:t>
+      </w:r>
+      <w:r>
+        <w:rPr>
+          <w:rFonts w:ascii="Times New Roman" w:hAnsi="Times New Roman"/>
+          <w:sz w:val="28"/>
+          <w:szCs w:val="28"/>
+          <w:lang w:val="uk-UA"/>
+        </w:rPr>
+        <w:t>розкладом</w:t>
+      </w:r>
+      <w:r>
+        <w:rPr>
+          <w:rFonts w:ascii="Times New Roman" w:hAnsi="Times New Roman"/>
+          <w:sz w:val="28"/>
+          <w:szCs w:val="28"/>
+          <w:lang w:val="uk-UA"/>
+        </w:rPr>
+        <w:t xml:space="preserve"> квадратної</w:t>
+      </w:r>
+      <w:r>
+        <w:rPr>
+          <w:rFonts w:ascii="Times New Roman" w:hAnsi="Times New Roman"/>
+          <w:sz w:val="28"/>
+          <w:szCs w:val="28"/>
+          <w:lang w:val="uk-UA"/>
+        </w:rPr>
+        <w:t xml:space="preserve"> матриці називається представлення матриці, у якої кожен діагональний елемент не дорівнює 0, у вигляді добутку нижньої трикутної матриці</w:t>
+      </w:r>
+      <w:r>
+        <w:rPr>
+          <w:rFonts w:ascii="Times New Roman" w:hAnsi="Times New Roman"/>
+          <w:sz w:val="28"/>
+          <w:szCs w:val="28"/>
+          <w:lang w:val="uk-UA"/>
+        </w:rPr>
+        <w:t>, у якої елементи на головній діагоналі дорівнюють 1,</w:t>
+      </w:r>
+      <w:r>
+        <w:rPr>
+          <w:rFonts w:ascii="Times New Roman" w:hAnsi="Times New Roman"/>
+          <w:sz w:val="28"/>
+          <w:szCs w:val="28"/>
+          <w:lang w:val="uk-UA"/>
+        </w:rPr>
+        <w:t xml:space="preserve"> та верхньої трикутної матриці. Наприклад, для квадратної  матриці  порядку 3 </w:t>
+      </w:r>
+      <w:r>
+        <w:rPr>
+          <w:rFonts w:ascii="Times New Roman" w:hAnsi="Times New Roman"/>
+          <w:sz w:val="28"/>
+          <w:szCs w:val="28"/>
+          <w:lang w:val="en-US"/>
+        </w:rPr>
+        <w:t>LU</w:t>
+      </w:r>
+      <w:r>
+        <w:rPr>
+          <w:rFonts w:ascii="Times New Roman" w:hAnsi="Times New Roman"/>
+          <w:sz w:val="28"/>
+          <w:szCs w:val="28"/>
+        </w:rPr>
+        <w:t>-</w:t>
+      </w:r>
+      <w:r>
+        <w:rPr>
+          <w:rFonts w:ascii="Times New Roman" w:hAnsi="Times New Roman"/>
+          <w:sz w:val="28"/>
+          <w:szCs w:val="28"/>
+          <w:lang w:val="uk-UA"/>
+        </w:rPr>
+        <w:t>розклад буде виглядати так :</w:t>
+      </w:r>
+    </w:p>
+    <w:p>
+      <w:pPr>
+        <w:spacing w:line="360" w:lineRule="auto"/>
         <w:jc w:val="center"/>
         <w:rPr>
           <w:rFonts w:ascii="Times New Roman" w:hAnsi="Times New Roman"/>
@@ -904,437 +2655,928 @@
           <w:lang w:val="uk-UA"/>
         </w:rPr>
       </w:pPr>
-    </w:p>
-    <w:p>
-      <w:pPr>
-        <w:spacing w:line="360" w:lineRule="auto"/>
-        <w:jc w:val="both"/>
-        <w:rPr>
-          <w:rFonts w:ascii="Times New Roman" w:hAnsi="Times New Roman"/>
-          <w:b/>
-          <w:sz w:val="28"/>
-          <w:szCs w:val="28"/>
-          <w:lang w:val="uk-UA"/>
-        </w:rPr>
-      </w:pPr>
-    </w:p>
-    <w:p>
-      <w:pPr>
-        <w:spacing w:line="360" w:lineRule="auto"/>
-        <w:jc w:val="both"/>
-        <w:rPr>
-          <w:rFonts w:ascii="Times New Roman" w:hAnsi="Times New Roman"/>
-          <w:b/>
-          <w:sz w:val="28"/>
-          <w:szCs w:val="28"/>
-          <w:lang w:val="uk-UA"/>
-        </w:rPr>
-      </w:pPr>
-    </w:p>
-    <w:p>
-      <w:pPr>
-        <w:spacing w:line="360" w:lineRule="auto"/>
-        <w:jc w:val="both"/>
-        <w:rPr>
-          <w:rFonts w:ascii="Times New Roman" w:hAnsi="Times New Roman"/>
-          <w:b/>
-          <w:sz w:val="28"/>
-          <w:szCs w:val="28"/>
-          <w:lang w:val="uk-UA"/>
-        </w:rPr>
-      </w:pPr>
-    </w:p>
-    <w:p>
-      <w:pPr>
-        <w:spacing w:line="360" w:lineRule="auto"/>
-        <w:jc w:val="both"/>
-        <w:rPr>
-          <w:rFonts w:ascii="Times New Roman" w:hAnsi="Times New Roman"/>
-          <w:b/>
-          <w:sz w:val="28"/>
-          <w:szCs w:val="28"/>
-          <w:lang w:val="uk-UA"/>
-        </w:rPr>
-      </w:pPr>
-    </w:p>
-    <w:p>
-      <w:pPr>
-        <w:spacing w:line="360" w:lineRule="auto"/>
-        <w:jc w:val="both"/>
-        <w:rPr>
-          <w:rFonts w:ascii="Times New Roman" w:hAnsi="Times New Roman"/>
-          <w:b/>
-          <w:sz w:val="28"/>
-          <w:szCs w:val="28"/>
-          <w:lang w:val="uk-UA"/>
-        </w:rPr>
-      </w:pPr>
-    </w:p>
-    <w:p>
-      <w:pPr>
-        <w:spacing w:line="360" w:lineRule="auto"/>
-        <w:jc w:val="both"/>
-        <w:rPr>
-          <w:rFonts w:ascii="Times New Roman" w:hAnsi="Times New Roman"/>
-          <w:b/>
-          <w:sz w:val="28"/>
-          <w:szCs w:val="28"/>
-          <w:lang w:val="uk-UA"/>
-        </w:rPr>
-      </w:pPr>
-    </w:p>
-    <w:p>
-      <w:pPr>
-        <w:spacing w:line="360" w:lineRule="auto"/>
-        <w:jc w:val="both"/>
-        <w:rPr>
-          <w:rFonts w:ascii="Times New Roman" w:hAnsi="Times New Roman"/>
-          <w:b/>
-          <w:sz w:val="28"/>
-          <w:szCs w:val="28"/>
-          <w:lang w:val="uk-UA"/>
-        </w:rPr>
-      </w:pPr>
-    </w:p>
-    <w:p>
-      <w:pPr>
-        <w:spacing w:line="360" w:lineRule="auto"/>
-        <w:jc w:val="both"/>
-        <w:rPr>
-          <w:rFonts w:ascii="Times New Roman" w:hAnsi="Times New Roman"/>
-          <w:b/>
-          <w:sz w:val="28"/>
-          <w:szCs w:val="28"/>
-          <w:lang w:val="uk-UA"/>
-        </w:rPr>
-      </w:pPr>
-    </w:p>
-    <w:p>
-      <w:pPr>
-        <w:spacing w:line="360" w:lineRule="auto"/>
-        <w:jc w:val="both"/>
-        <w:rPr>
-          <w:rFonts w:ascii="Times New Roman" w:hAnsi="Times New Roman"/>
-          <w:b/>
-          <w:sz w:val="28"/>
-          <w:szCs w:val="28"/>
-          <w:lang w:val="uk-UA"/>
-        </w:rPr>
-      </w:pPr>
-    </w:p>
-    <w:p>
-      <w:pPr>
-        <w:spacing w:line="360" w:lineRule="auto"/>
-        <w:jc w:val="both"/>
-        <w:rPr>
-          <w:rFonts w:ascii="Times New Roman" w:hAnsi="Times New Roman"/>
-          <w:b/>
-          <w:sz w:val="28"/>
-          <w:szCs w:val="28"/>
-          <w:lang w:val="uk-UA"/>
-        </w:rPr>
-      </w:pPr>
-    </w:p>
-    <w:p>
-      <w:pPr>
-        <w:spacing w:line="360" w:lineRule="auto"/>
-        <w:jc w:val="both"/>
-        <w:rPr>
-          <w:rFonts w:ascii="Times New Roman" w:hAnsi="Times New Roman"/>
-          <w:b/>
-          <w:sz w:val="28"/>
-          <w:szCs w:val="28"/>
-          <w:lang w:val="uk-UA"/>
-        </w:rPr>
-      </w:pPr>
-    </w:p>
-    <w:p>
-      <w:pPr>
-        <w:spacing w:line="360" w:lineRule="auto"/>
-        <w:jc w:val="both"/>
-        <w:rPr>
-          <w:rFonts w:ascii="Times New Roman" w:hAnsi="Times New Roman"/>
-          <w:b/>
-          <w:sz w:val="28"/>
-          <w:szCs w:val="28"/>
-          <w:lang w:val="uk-UA"/>
-        </w:rPr>
-      </w:pPr>
-    </w:p>
-    <w:p>
-      <w:pPr>
-        <w:spacing w:line="360" w:lineRule="auto"/>
-        <w:jc w:val="both"/>
-        <w:rPr>
-          <w:rFonts w:ascii="Times New Roman" w:hAnsi="Times New Roman"/>
-          <w:b/>
-          <w:sz w:val="28"/>
-          <w:szCs w:val="28"/>
-          <w:lang w:val="uk-UA"/>
-        </w:rPr>
-      </w:pPr>
-    </w:p>
-    <w:p>
-      <w:pPr>
-        <w:spacing w:line="360" w:lineRule="auto"/>
-        <w:jc w:val="both"/>
-        <w:rPr>
-          <w:rFonts w:ascii="Times New Roman" w:hAnsi="Times New Roman"/>
-          <w:sz w:val="28"/>
-          <w:szCs w:val="28"/>
-          <w:lang w:val="uk-UA"/>
-        </w:rPr>
-      </w:pPr>
-      <w:r>
-        <w:rPr>
-          <w:rFonts w:ascii="Times New Roman" w:hAnsi="Times New Roman"/>
-          <w:b/>
-          <w:sz w:val="28"/>
-          <w:szCs w:val="28"/>
-          <w:lang w:val="uk-UA"/>
-        </w:rPr>
-        <w:t>Завдання</w:t>
-      </w:r>
-      <w:r>
-        <w:rPr>
-          <w:rFonts w:ascii="Times New Roman" w:hAnsi="Times New Roman"/>
-          <w:b/>
-          <w:sz w:val="28"/>
-          <w:szCs w:val="28"/>
-          <w:lang w:val="uk-UA"/>
-        </w:rPr>
-        <w:t xml:space="preserve"> </w:t>
-      </w:r>
-      <w:r>
-        <w:rPr>
-          <w:rFonts w:ascii="Times New Roman" w:hAnsi="Times New Roman"/>
-          <w:b/>
-          <w:sz w:val="28"/>
-          <w:szCs w:val="28"/>
-          <w:lang w:val="uk-UA"/>
-        </w:rPr>
-        <w:t>3</w:t>
-      </w:r>
-      <w:r>
-        <w:rPr>
-          <w:rFonts w:ascii="Times New Roman" w:hAnsi="Times New Roman"/>
-          <w:b/>
-          <w:sz w:val="28"/>
-          <w:szCs w:val="28"/>
-          <w:lang w:val="uk-UA"/>
-        </w:rPr>
-        <w:t>(</w:t>
-      </w:r>
-      <w:proofErr w:type="spellStart"/>
-      <w:r>
-        <w:rPr>
-          <w:rFonts w:ascii="Times New Roman" w:hAnsi="Times New Roman"/>
-          <w:b/>
-          <w:sz w:val="28"/>
-          <w:szCs w:val="28"/>
-          <w:lang w:val="uk-UA"/>
-        </w:rPr>
-        <w:t>Прокопчук</w:t>
-      </w:r>
-      <w:proofErr w:type="spellEnd"/>
-      <w:r>
-        <w:rPr>
-          <w:rFonts w:ascii="Times New Roman" w:hAnsi="Times New Roman"/>
-          <w:b/>
-          <w:sz w:val="28"/>
-          <w:szCs w:val="28"/>
-          <w:lang w:val="uk-UA"/>
-        </w:rPr>
-        <w:t xml:space="preserve"> Роман</w:t>
-      </w:r>
-      <w:r>
-        <w:rPr>
-          <w:rFonts w:ascii="Times New Roman" w:hAnsi="Times New Roman"/>
-          <w:b/>
-          <w:sz w:val="28"/>
-          <w:szCs w:val="28"/>
-          <w:lang w:val="uk-UA"/>
-        </w:rPr>
-        <w:t>)</w:t>
-      </w:r>
-    </w:p>
-    <w:p>
-      <w:pPr>
-        <w:spacing w:line="360" w:lineRule="auto"/>
-        <w:jc w:val="both"/>
-        <w:rPr>
-          <w:rFonts w:ascii="Times New Roman" w:hAnsi="Times New Roman"/>
-          <w:sz w:val="28"/>
-          <w:szCs w:val="28"/>
-          <w:lang w:val="uk-UA"/>
-        </w:rPr>
-      </w:pPr>
-      <w:r>
-        <w:rPr>
-          <w:rFonts w:ascii="Times New Roman" w:hAnsi="Times New Roman"/>
-          <w:sz w:val="28"/>
-          <w:szCs w:val="28"/>
-          <w:lang w:val="uk-UA"/>
-        </w:rPr>
-        <w:t>Побудова оберненої матриці методом LU-розкладання</w:t>
-      </w:r>
-    </w:p>
-    <w:p>
-      <w:pPr>
-        <w:spacing w:line="360" w:lineRule="auto"/>
-        <w:jc w:val="both"/>
-        <w:rPr>
-          <w:rFonts w:ascii="Times New Roman" w:hAnsi="Times New Roman"/>
-          <w:b/>
-          <w:sz w:val="28"/>
-          <w:szCs w:val="28"/>
-        </w:rPr>
-      </w:pPr>
-      <w:r>
-        <w:rPr>
-          <w:rFonts w:ascii="Times New Roman" w:hAnsi="Times New Roman"/>
-          <w:b/>
-          <w:sz w:val="28"/>
-          <w:szCs w:val="28"/>
-          <w:lang w:val="uk-UA"/>
-        </w:rPr>
-        <w:t>Теорія</w:t>
-      </w:r>
-    </w:p>
-    <w:p>
-      <w:pPr>
-        <w:spacing w:line="360" w:lineRule="auto"/>
-        <w:jc w:val="both"/>
-        <w:rPr>
-          <w:rFonts w:ascii="Times New Roman" w:hAnsi="Times New Roman"/>
-          <w:sz w:val="28"/>
-          <w:szCs w:val="28"/>
-          <w:lang w:val="uk-UA"/>
-        </w:rPr>
-      </w:pPr>
-      <w:r>
-        <w:rPr>
-          <w:rFonts w:ascii="Times New Roman" w:hAnsi="Times New Roman"/>
-          <w:sz w:val="28"/>
-          <w:szCs w:val="28"/>
-          <w:lang w:val="en-US"/>
-        </w:rPr>
-        <w:t>LU</w:t>
-      </w:r>
-      <w:r>
-        <w:rPr>
-          <w:rFonts w:ascii="Times New Roman" w:hAnsi="Times New Roman"/>
-          <w:sz w:val="28"/>
-          <w:szCs w:val="28"/>
-        </w:rPr>
-        <w:t>-</w:t>
-      </w:r>
-      <w:r>
-        <w:rPr>
-          <w:rFonts w:ascii="Times New Roman" w:hAnsi="Times New Roman"/>
-          <w:sz w:val="28"/>
-          <w:szCs w:val="28"/>
-          <w:lang w:val="uk-UA"/>
-        </w:rPr>
-        <w:t>розкладом</w:t>
-      </w:r>
-      <w:r>
-        <w:rPr>
-          <w:rFonts w:ascii="Times New Roman" w:hAnsi="Times New Roman"/>
-          <w:sz w:val="28"/>
-          <w:szCs w:val="28"/>
-          <w:lang w:val="uk-UA"/>
-        </w:rPr>
-        <w:t xml:space="preserve"> квадратної</w:t>
-      </w:r>
-      <w:r>
-        <w:rPr>
-          <w:rFonts w:ascii="Times New Roman" w:hAnsi="Times New Roman"/>
-          <w:sz w:val="28"/>
-          <w:szCs w:val="28"/>
-          <w:lang w:val="uk-UA"/>
-        </w:rPr>
-        <w:t xml:space="preserve"> матриці називається представлення матриці, у якої кожен діагональний елемент не дорівнює 0, у вигляді добутку нижньої трикутної матриці та верхньої трикутної матриці. Наприклад, для квадратної  матриці  порядку 3 </w:t>
-      </w:r>
-      <w:r>
-        <w:rPr>
-          <w:rFonts w:ascii="Times New Roman" w:hAnsi="Times New Roman"/>
-          <w:sz w:val="28"/>
-          <w:szCs w:val="28"/>
-          <w:lang w:val="en-US"/>
-        </w:rPr>
-        <w:t>LU</w:t>
-      </w:r>
-      <w:r>
-        <w:rPr>
-          <w:rFonts w:ascii="Times New Roman" w:hAnsi="Times New Roman"/>
-          <w:sz w:val="28"/>
-          <w:szCs w:val="28"/>
-        </w:rPr>
-        <w:t>-</w:t>
-      </w:r>
-      <w:r>
-        <w:rPr>
-          <w:rFonts w:ascii="Times New Roman" w:hAnsi="Times New Roman"/>
-          <w:sz w:val="28"/>
-          <w:szCs w:val="28"/>
-          <w:lang w:val="uk-UA"/>
-        </w:rPr>
-        <w:t>розклад буде виглядати так :</w:t>
-      </w:r>
-    </w:p>
-    <w:p>
-      <w:pPr>
-        <w:spacing w:line="360" w:lineRule="auto"/>
-        <w:jc w:val="center"/>
-        <w:rPr>
-          <w:rFonts w:ascii="Times New Roman" w:hAnsi="Times New Roman"/>
-          <w:sz w:val="28"/>
-          <w:szCs w:val="28"/>
-          <w:lang w:val="uk-UA"/>
-        </w:rPr>
-      </w:pPr>
-      <w:r>
-        <w:rPr>
-          <w:noProof/>
-          <w:lang w:val="uk-UA" w:eastAsia="uk-UA"/>
-        </w:rPr>
-        <w:drawing>
-          <wp:inline distT="0" distB="0" distL="0" distR="0" wp14:anchorId="5483A9A9" wp14:editId="139DAC54">
-            <wp:extent cx="3895725" cy="714375"/>
-            <wp:effectExtent l="0" t="0" r="9525" b="9525"/>
-            <wp:docPr id="1" name="Рисунок 1"/>
-            <wp:cNvGraphicFramePr>
-              <a:graphicFrameLocks xmlns:a="http://schemas.openxmlformats.org/drawingml/2006/main" noChangeAspect="1"/>
-            </wp:cNvGraphicFramePr>
-            <a:graphic xmlns:a="http://schemas.openxmlformats.org/drawingml/2006/main">
-              <a:graphicData uri="http://schemas.openxmlformats.org/drawingml/2006/picture">
-                <pic:pic xmlns:pic="http://schemas.openxmlformats.org/drawingml/2006/picture">
-                  <pic:nvPicPr>
-                    <pic:cNvPr id="1" name=""/>
-                    <pic:cNvPicPr/>
-                  </pic:nvPicPr>
-                  <pic:blipFill>
-                    <a:blip r:embed="rId5"/>
-                    <a:stretch>
-                      <a:fillRect/>
-                    </a:stretch>
-                  </pic:blipFill>
-                  <pic:spPr>
-                    <a:xfrm>
-                      <a:off x="0" y="0"/>
-                      <a:ext cx="3895725" cy="714375"/>
-                    </a:xfrm>
-                    <a:prstGeom prst="rect">
-                      <a:avLst/>
-                    </a:prstGeom>
-                  </pic:spPr>
-                </pic:pic>
-              </a:graphicData>
-            </a:graphic>
-          </wp:inline>
-        </w:drawing>
-      </w:r>
+      <m:oMath>
+        <m:d>
+          <m:dPr>
+            <m:ctrlPr>
+              <w:rPr>
+                <w:rFonts w:ascii="Cambria Math" w:hAnsi="Cambria Math"/>
+                <w:i/>
+                <w:sz w:val="28"/>
+                <w:szCs w:val="28"/>
+                <w:lang w:val="uk-UA"/>
+              </w:rPr>
+            </m:ctrlPr>
+          </m:dPr>
+          <m:e>
+            <m:m>
+              <m:mPr>
+                <m:mcs>
+                  <m:mc>
+                    <m:mcPr>
+                      <m:count m:val="3"/>
+                      <m:mcJc m:val="center"/>
+                    </m:mcPr>
+                  </m:mc>
+                </m:mcs>
+                <m:ctrlPr>
+                  <w:rPr>
+                    <w:rFonts w:ascii="Cambria Math" w:hAnsi="Cambria Math"/>
+                    <w:i/>
+                    <w:sz w:val="28"/>
+                    <w:szCs w:val="28"/>
+                    <w:lang w:val="uk-UA"/>
+                  </w:rPr>
+                </m:ctrlPr>
+              </m:mPr>
+              <m:mr>
+                <m:e>
+                  <m:sSub>
+                    <m:sSubPr>
+                      <m:ctrlPr>
+                        <w:rPr>
+                          <w:rFonts w:ascii="Cambria Math" w:hAnsi="Cambria Math"/>
+                          <w:i/>
+                          <w:sz w:val="28"/>
+                          <w:szCs w:val="28"/>
+                          <w:lang w:val="en-US"/>
+                        </w:rPr>
+                      </m:ctrlPr>
+                    </m:sSubPr>
+                    <m:e>
+                      <m:r>
+                        <w:rPr>
+                          <w:rFonts w:ascii="Cambria Math" w:hAnsi="Cambria Math"/>
+                          <w:sz w:val="28"/>
+                          <w:szCs w:val="28"/>
+                          <w:lang w:val="en-US"/>
+                        </w:rPr>
+                        <m:t>a</m:t>
+                      </m:r>
+                    </m:e>
+                    <m:sub>
+                      <m:r>
+                        <w:rPr>
+                          <w:rFonts w:ascii="Cambria Math" w:hAnsi="Cambria Math"/>
+                          <w:sz w:val="28"/>
+                          <w:szCs w:val="28"/>
+                          <w:lang w:val="uk-UA"/>
+                        </w:rPr>
+                        <m:t>11</m:t>
+                      </m:r>
+                    </m:sub>
+                  </m:sSub>
+                </m:e>
+                <m:e>
+                  <m:sSub>
+                    <m:sSubPr>
+                      <m:ctrlPr>
+                        <w:rPr>
+                          <w:rFonts w:ascii="Cambria Math" w:hAnsi="Cambria Math"/>
+                          <w:i/>
+                          <w:sz w:val="28"/>
+                          <w:szCs w:val="28"/>
+                          <w:lang w:val="uk-UA"/>
+                        </w:rPr>
+                      </m:ctrlPr>
+                    </m:sSubPr>
+                    <m:e>
+                      <m:r>
+                        <w:rPr>
+                          <w:rFonts w:ascii="Cambria Math" w:hAnsi="Cambria Math"/>
+                          <w:sz w:val="28"/>
+                          <w:szCs w:val="28"/>
+                          <w:lang w:val="uk-UA"/>
+                        </w:rPr>
+                        <m:t>a</m:t>
+                      </m:r>
+                    </m:e>
+                    <m:sub>
+                      <m:r>
+                        <w:rPr>
+                          <w:rFonts w:ascii="Cambria Math" w:hAnsi="Cambria Math"/>
+                          <w:sz w:val="28"/>
+                          <w:szCs w:val="28"/>
+                          <w:lang w:val="uk-UA"/>
+                        </w:rPr>
+                        <m:t>12</m:t>
+                      </m:r>
+                    </m:sub>
+                  </m:sSub>
+                </m:e>
+                <m:e>
+                  <m:sSub>
+                    <m:sSubPr>
+                      <m:ctrlPr>
+                        <w:rPr>
+                          <w:rFonts w:ascii="Cambria Math" w:hAnsi="Cambria Math"/>
+                          <w:i/>
+                          <w:sz w:val="28"/>
+                          <w:szCs w:val="28"/>
+                          <w:lang w:val="uk-UA"/>
+                        </w:rPr>
+                      </m:ctrlPr>
+                    </m:sSubPr>
+                    <m:e>
+                      <m:r>
+                        <w:rPr>
+                          <w:rFonts w:ascii="Cambria Math" w:hAnsi="Cambria Math"/>
+                          <w:sz w:val="28"/>
+                          <w:szCs w:val="28"/>
+                          <w:lang w:val="uk-UA"/>
+                        </w:rPr>
+                        <m:t>a</m:t>
+                      </m:r>
+                    </m:e>
+                    <m:sub>
+                      <m:r>
+                        <w:rPr>
+                          <w:rFonts w:ascii="Cambria Math" w:hAnsi="Cambria Math"/>
+                          <w:sz w:val="28"/>
+                          <w:szCs w:val="28"/>
+                          <w:lang w:val="uk-UA"/>
+                        </w:rPr>
+                        <m:t>13</m:t>
+                      </m:r>
+                    </m:sub>
+                  </m:sSub>
+                </m:e>
+              </m:mr>
+              <m:mr>
+                <m:e>
+                  <m:sSub>
+                    <m:sSubPr>
+                      <m:ctrlPr>
+                        <w:rPr>
+                          <w:rFonts w:ascii="Cambria Math" w:hAnsi="Cambria Math"/>
+                          <w:i/>
+                          <w:sz w:val="28"/>
+                          <w:szCs w:val="28"/>
+                          <w:lang w:val="uk-UA"/>
+                        </w:rPr>
+                      </m:ctrlPr>
+                    </m:sSubPr>
+                    <m:e>
+                      <m:r>
+                        <w:rPr>
+                          <w:rFonts w:ascii="Cambria Math" w:hAnsi="Cambria Math"/>
+                          <w:sz w:val="28"/>
+                          <w:szCs w:val="28"/>
+                          <w:lang w:val="uk-UA"/>
+                        </w:rPr>
+                        <m:t>a</m:t>
+                      </m:r>
+                    </m:e>
+                    <m:sub>
+                      <m:r>
+                        <w:rPr>
+                          <w:rFonts w:ascii="Cambria Math" w:hAnsi="Cambria Math"/>
+                          <w:sz w:val="28"/>
+                          <w:szCs w:val="28"/>
+                          <w:lang w:val="uk-UA"/>
+                        </w:rPr>
+                        <m:t>21</m:t>
+                      </m:r>
+                    </m:sub>
+                  </m:sSub>
+                </m:e>
+                <m:e>
+                  <m:sSub>
+                    <m:sSubPr>
+                      <m:ctrlPr>
+                        <w:rPr>
+                          <w:rFonts w:ascii="Cambria Math" w:hAnsi="Cambria Math"/>
+                          <w:i/>
+                          <w:sz w:val="28"/>
+                          <w:szCs w:val="28"/>
+                          <w:lang w:val="uk-UA"/>
+                        </w:rPr>
+                      </m:ctrlPr>
+                    </m:sSubPr>
+                    <m:e>
+                      <m:r>
+                        <w:rPr>
+                          <w:rFonts w:ascii="Cambria Math" w:hAnsi="Cambria Math"/>
+                          <w:sz w:val="28"/>
+                          <w:szCs w:val="28"/>
+                          <w:lang w:val="uk-UA"/>
+                        </w:rPr>
+                        <m:t>a</m:t>
+                      </m:r>
+                    </m:e>
+                    <m:sub>
+                      <m:r>
+                        <w:rPr>
+                          <w:rFonts w:ascii="Cambria Math" w:hAnsi="Cambria Math"/>
+                          <w:sz w:val="28"/>
+                          <w:szCs w:val="28"/>
+                          <w:lang w:val="uk-UA"/>
+                        </w:rPr>
+                        <m:t>22</m:t>
+                      </m:r>
+                    </m:sub>
+                  </m:sSub>
+                </m:e>
+                <m:e>
+                  <m:sSub>
+                    <m:sSubPr>
+                      <m:ctrlPr>
+                        <w:rPr>
+                          <w:rFonts w:ascii="Cambria Math" w:hAnsi="Cambria Math"/>
+                          <w:i/>
+                          <w:sz w:val="28"/>
+                          <w:szCs w:val="28"/>
+                          <w:lang w:val="uk-UA"/>
+                        </w:rPr>
+                      </m:ctrlPr>
+                    </m:sSubPr>
+                    <m:e>
+                      <m:r>
+                        <w:rPr>
+                          <w:rFonts w:ascii="Cambria Math" w:hAnsi="Cambria Math"/>
+                          <w:sz w:val="28"/>
+                          <w:szCs w:val="28"/>
+                          <w:lang w:val="uk-UA"/>
+                        </w:rPr>
+                        <m:t>a</m:t>
+                      </m:r>
+                    </m:e>
+                    <m:sub>
+                      <m:r>
+                        <w:rPr>
+                          <w:rFonts w:ascii="Cambria Math" w:hAnsi="Cambria Math"/>
+                          <w:sz w:val="28"/>
+                          <w:szCs w:val="28"/>
+                          <w:lang w:val="uk-UA"/>
+                        </w:rPr>
+                        <m:t>23</m:t>
+                      </m:r>
+                    </m:sub>
+                  </m:sSub>
+                </m:e>
+              </m:mr>
+              <m:mr>
+                <m:e>
+                  <m:sSub>
+                    <m:sSubPr>
+                      <m:ctrlPr>
+                        <w:rPr>
+                          <w:rFonts w:ascii="Cambria Math" w:hAnsi="Cambria Math"/>
+                          <w:i/>
+                          <w:sz w:val="28"/>
+                          <w:szCs w:val="28"/>
+                          <w:lang w:val="uk-UA"/>
+                        </w:rPr>
+                      </m:ctrlPr>
+                    </m:sSubPr>
+                    <m:e>
+                      <m:r>
+                        <w:rPr>
+                          <w:rFonts w:ascii="Cambria Math" w:hAnsi="Cambria Math"/>
+                          <w:sz w:val="28"/>
+                          <w:szCs w:val="28"/>
+                          <w:lang w:val="uk-UA"/>
+                        </w:rPr>
+                        <m:t>a</m:t>
+                      </m:r>
+                    </m:e>
+                    <m:sub>
+                      <m:r>
+                        <w:rPr>
+                          <w:rFonts w:ascii="Cambria Math" w:hAnsi="Cambria Math"/>
+                          <w:sz w:val="28"/>
+                          <w:szCs w:val="28"/>
+                          <w:lang w:val="uk-UA"/>
+                        </w:rPr>
+                        <m:t>31</m:t>
+                      </m:r>
+                    </m:sub>
+                  </m:sSub>
+                </m:e>
+                <m:e>
+                  <m:sSub>
+                    <m:sSubPr>
+                      <m:ctrlPr>
+                        <w:rPr>
+                          <w:rFonts w:ascii="Cambria Math" w:hAnsi="Cambria Math"/>
+                          <w:i/>
+                          <w:sz w:val="28"/>
+                          <w:szCs w:val="28"/>
+                          <w:lang w:val="uk-UA"/>
+                        </w:rPr>
+                      </m:ctrlPr>
+                    </m:sSubPr>
+                    <m:e>
+                      <m:r>
+                        <w:rPr>
+                          <w:rFonts w:ascii="Cambria Math" w:hAnsi="Cambria Math"/>
+                          <w:sz w:val="28"/>
+                          <w:szCs w:val="28"/>
+                          <w:lang w:val="uk-UA"/>
+                        </w:rPr>
+                        <m:t>a</m:t>
+                      </m:r>
+                    </m:e>
+                    <m:sub>
+                      <m:r>
+                        <w:rPr>
+                          <w:rFonts w:ascii="Cambria Math" w:hAnsi="Cambria Math"/>
+                          <w:sz w:val="28"/>
+                          <w:szCs w:val="28"/>
+                          <w:lang w:val="uk-UA"/>
+                        </w:rPr>
+                        <m:t>32</m:t>
+                      </m:r>
+                    </m:sub>
+                  </m:sSub>
+                </m:e>
+                <m:e>
+                  <m:sSub>
+                    <m:sSubPr>
+                      <m:ctrlPr>
+                        <w:rPr>
+                          <w:rFonts w:ascii="Cambria Math" w:hAnsi="Cambria Math"/>
+                          <w:i/>
+                          <w:sz w:val="28"/>
+                          <w:szCs w:val="28"/>
+                          <w:lang w:val="uk-UA"/>
+                        </w:rPr>
+                      </m:ctrlPr>
+                    </m:sSubPr>
+                    <m:e>
+                      <m:r>
+                        <w:rPr>
+                          <w:rFonts w:ascii="Cambria Math" w:hAnsi="Cambria Math"/>
+                          <w:sz w:val="28"/>
+                          <w:szCs w:val="28"/>
+                          <w:lang w:val="uk-UA"/>
+                        </w:rPr>
+                        <m:t>a</m:t>
+                      </m:r>
+                    </m:e>
+                    <m:sub>
+                      <m:r>
+                        <w:rPr>
+                          <w:rFonts w:ascii="Cambria Math" w:hAnsi="Cambria Math"/>
+                          <w:sz w:val="28"/>
+                          <w:szCs w:val="28"/>
+                          <w:lang w:val="uk-UA"/>
+                        </w:rPr>
+                        <m:t>33</m:t>
+                      </m:r>
+                    </m:sub>
+                  </m:sSub>
+                </m:e>
+              </m:mr>
+            </m:m>
+          </m:e>
+        </m:d>
+        <m:r>
+          <w:rPr>
+            <w:rFonts w:ascii="Cambria Math" w:hAnsi="Cambria Math"/>
+            <w:sz w:val="28"/>
+            <w:szCs w:val="28"/>
+            <w:lang w:val="uk-UA"/>
+          </w:rPr>
+          <m:t xml:space="preserve"> </m:t>
+        </m:r>
+      </m:oMath>
+      <w:r>
+        <w:rPr>
+          <w:rFonts w:ascii="Times New Roman" w:hAnsi="Times New Roman"/>
+          <w:sz w:val="28"/>
+          <w:szCs w:val="28"/>
+          <w:lang w:val="uk-UA"/>
+        </w:rPr>
+        <w:t>=</w:t>
+      </w:r>
+      <m:oMath>
+        <m:r>
+          <w:rPr>
+            <w:rFonts w:ascii="Cambria Math" w:hAnsi="Cambria Math"/>
+            <w:sz w:val="28"/>
+            <w:szCs w:val="28"/>
+            <w:lang w:val="uk-UA"/>
+          </w:rPr>
+          <m:t xml:space="preserve"> </m:t>
+        </m:r>
+        <m:d>
+          <m:dPr>
+            <m:ctrlPr>
+              <w:rPr>
+                <w:rFonts w:ascii="Cambria Math" w:hAnsi="Cambria Math"/>
+                <w:i/>
+                <w:sz w:val="28"/>
+                <w:szCs w:val="28"/>
+                <w:lang w:val="uk-UA"/>
+              </w:rPr>
+            </m:ctrlPr>
+          </m:dPr>
+          <m:e>
+            <m:m>
+              <m:mPr>
+                <m:mcs>
+                  <m:mc>
+                    <m:mcPr>
+                      <m:count m:val="3"/>
+                      <m:mcJc m:val="center"/>
+                    </m:mcPr>
+                  </m:mc>
+                </m:mcs>
+                <m:ctrlPr>
+                  <w:rPr>
+                    <w:rFonts w:ascii="Cambria Math" w:hAnsi="Cambria Math"/>
+                    <w:i/>
+                    <w:sz w:val="28"/>
+                    <w:szCs w:val="28"/>
+                    <w:lang w:val="uk-UA"/>
+                  </w:rPr>
+                </m:ctrlPr>
+              </m:mPr>
+              <m:mr>
+                <m:e>
+                  <m:r>
+                    <w:rPr>
+                      <w:rFonts w:ascii="Cambria Math" w:hAnsi="Cambria Math"/>
+                      <w:sz w:val="28"/>
+                      <w:szCs w:val="28"/>
+                      <w:lang w:val="uk-UA"/>
+                    </w:rPr>
+                    <m:t>1</m:t>
+                  </m:r>
+                </m:e>
+                <m:e>
+                  <m:r>
+                    <w:rPr>
+                      <w:rFonts w:ascii="Cambria Math" w:hAnsi="Cambria Math"/>
+                      <w:sz w:val="28"/>
+                      <w:szCs w:val="28"/>
+                      <w:lang w:val="uk-UA"/>
+                    </w:rPr>
+                    <m:t>0</m:t>
+                  </m:r>
+                </m:e>
+                <m:e>
+                  <m:r>
+                    <w:rPr>
+                      <w:rFonts w:ascii="Cambria Math" w:hAnsi="Cambria Math"/>
+                      <w:sz w:val="28"/>
+                      <w:szCs w:val="28"/>
+                      <w:lang w:val="uk-UA"/>
+                    </w:rPr>
+                    <m:t>0</m:t>
+                  </m:r>
+                </m:e>
+              </m:mr>
+              <m:mr>
+                <m:e>
+                  <m:sSub>
+                    <m:sSubPr>
+                      <m:ctrlPr>
+                        <w:rPr>
+                          <w:rFonts w:ascii="Cambria Math" w:hAnsi="Cambria Math"/>
+                          <w:i/>
+                          <w:sz w:val="28"/>
+                          <w:szCs w:val="28"/>
+                          <w:lang w:val="uk-UA"/>
+                        </w:rPr>
+                      </m:ctrlPr>
+                    </m:sSubPr>
+                    <m:e>
+                      <m:r>
+                        <w:rPr>
+                          <w:rFonts w:ascii="Cambria Math" w:hAnsi="Cambria Math"/>
+                          <w:sz w:val="28"/>
+                          <w:szCs w:val="28"/>
+                          <w:lang w:val="uk-UA"/>
+                        </w:rPr>
+                        <m:t>l</m:t>
+                      </m:r>
+                    </m:e>
+                    <m:sub>
+                      <m:r>
+                        <w:rPr>
+                          <w:rFonts w:ascii="Cambria Math" w:hAnsi="Cambria Math"/>
+                          <w:sz w:val="28"/>
+                          <w:szCs w:val="28"/>
+                          <w:lang w:val="uk-UA"/>
+                        </w:rPr>
+                        <m:t>21</m:t>
+                      </m:r>
+                    </m:sub>
+                  </m:sSub>
+                </m:e>
+                <m:e>
+                  <m:r>
+                    <w:rPr>
+                      <w:rFonts w:ascii="Cambria Math" w:hAnsi="Cambria Math"/>
+                      <w:sz w:val="28"/>
+                      <w:szCs w:val="28"/>
+                      <w:lang w:val="uk-UA"/>
+                    </w:rPr>
+                    <m:t>1</m:t>
+                  </m:r>
+                </m:e>
+                <m:e>
+                  <m:r>
+                    <w:rPr>
+                      <w:rFonts w:ascii="Cambria Math" w:hAnsi="Cambria Math"/>
+                      <w:sz w:val="28"/>
+                      <w:szCs w:val="28"/>
+                      <w:lang w:val="uk-UA"/>
+                    </w:rPr>
+                    <m:t>0</m:t>
+                  </m:r>
+                </m:e>
+              </m:mr>
+              <m:mr>
+                <m:e>
+                  <m:sSub>
+                    <m:sSubPr>
+                      <m:ctrlPr>
+                        <w:rPr>
+                          <w:rFonts w:ascii="Cambria Math" w:hAnsi="Cambria Math"/>
+                          <w:i/>
+                          <w:sz w:val="28"/>
+                          <w:szCs w:val="28"/>
+                          <w:lang w:val="uk-UA"/>
+                        </w:rPr>
+                      </m:ctrlPr>
+                    </m:sSubPr>
+                    <m:e>
+                      <m:r>
+                        <w:rPr>
+                          <w:rFonts w:ascii="Cambria Math" w:hAnsi="Cambria Math"/>
+                          <w:sz w:val="28"/>
+                          <w:szCs w:val="28"/>
+                          <w:lang w:val="uk-UA"/>
+                        </w:rPr>
+                        <m:t>l</m:t>
+                      </m:r>
+                    </m:e>
+                    <m:sub>
+                      <m:r>
+                        <w:rPr>
+                          <w:rFonts w:ascii="Cambria Math" w:hAnsi="Cambria Math"/>
+                          <w:sz w:val="28"/>
+                          <w:szCs w:val="28"/>
+                          <w:lang w:val="uk-UA"/>
+                        </w:rPr>
+                        <m:t>31</m:t>
+                      </m:r>
+                    </m:sub>
+                  </m:sSub>
+                </m:e>
+                <m:e>
+                  <m:sSub>
+                    <m:sSubPr>
+                      <m:ctrlPr>
+                        <w:rPr>
+                          <w:rFonts w:ascii="Cambria Math" w:hAnsi="Cambria Math"/>
+                          <w:i/>
+                          <w:sz w:val="28"/>
+                          <w:szCs w:val="28"/>
+                          <w:lang w:val="uk-UA"/>
+                        </w:rPr>
+                      </m:ctrlPr>
+                    </m:sSubPr>
+                    <m:e>
+                      <m:r>
+                        <w:rPr>
+                          <w:rFonts w:ascii="Cambria Math" w:hAnsi="Cambria Math"/>
+                          <w:sz w:val="28"/>
+                          <w:szCs w:val="28"/>
+                          <w:lang w:val="uk-UA"/>
+                        </w:rPr>
+                        <m:t>l</m:t>
+                      </m:r>
+                    </m:e>
+                    <m:sub>
+                      <m:r>
+                        <w:rPr>
+                          <w:rFonts w:ascii="Cambria Math" w:hAnsi="Cambria Math"/>
+                          <w:sz w:val="28"/>
+                          <w:szCs w:val="28"/>
+                          <w:lang w:val="uk-UA"/>
+                        </w:rPr>
+                        <m:t>32</m:t>
+                      </m:r>
+                    </m:sub>
+                  </m:sSub>
+                </m:e>
+                <m:e>
+                  <m:r>
+                    <w:rPr>
+                      <w:rFonts w:ascii="Cambria Math" w:hAnsi="Cambria Math"/>
+                      <w:sz w:val="28"/>
+                      <w:szCs w:val="28"/>
+                      <w:lang w:val="uk-UA"/>
+                    </w:rPr>
+                    <m:t>1</m:t>
+                  </m:r>
+                </m:e>
+              </m:mr>
+            </m:m>
+          </m:e>
+        </m:d>
+        <m:d>
+          <m:dPr>
+            <m:ctrlPr>
+              <w:rPr>
+                <w:rFonts w:ascii="Cambria Math" w:hAnsi="Cambria Math"/>
+                <w:i/>
+                <w:sz w:val="28"/>
+                <w:szCs w:val="28"/>
+                <w:lang w:val="uk-UA"/>
+              </w:rPr>
+            </m:ctrlPr>
+          </m:dPr>
+          <m:e>
+            <m:m>
+              <m:mPr>
+                <m:mcs>
+                  <m:mc>
+                    <m:mcPr>
+                      <m:count m:val="3"/>
+                      <m:mcJc m:val="center"/>
+                    </m:mcPr>
+                  </m:mc>
+                </m:mcs>
+                <m:ctrlPr>
+                  <w:rPr>
+                    <w:rFonts w:ascii="Cambria Math" w:hAnsi="Cambria Math"/>
+                    <w:i/>
+                    <w:sz w:val="28"/>
+                    <w:szCs w:val="28"/>
+                    <w:lang w:val="uk-UA"/>
+                  </w:rPr>
+                </m:ctrlPr>
+              </m:mPr>
+              <m:mr>
+                <m:e>
+                  <m:sSub>
+                    <m:sSubPr>
+                      <m:ctrlPr>
+                        <w:rPr>
+                          <w:rFonts w:ascii="Cambria Math" w:hAnsi="Cambria Math"/>
+                          <w:i/>
+                          <w:sz w:val="28"/>
+                          <w:szCs w:val="28"/>
+                          <w:lang w:val="en-US"/>
+                        </w:rPr>
+                      </m:ctrlPr>
+                    </m:sSubPr>
+                    <m:e>
+                      <m:r>
+                        <w:rPr>
+                          <w:rFonts w:ascii="Cambria Math" w:hAnsi="Cambria Math"/>
+                          <w:sz w:val="28"/>
+                          <w:szCs w:val="28"/>
+                          <w:lang w:val="en-US"/>
+                        </w:rPr>
+                        <m:t>u</m:t>
+                      </m:r>
+                    </m:e>
+                    <m:sub>
+                      <m:r>
+                        <w:rPr>
+                          <w:rFonts w:ascii="Cambria Math" w:hAnsi="Cambria Math"/>
+                          <w:sz w:val="28"/>
+                          <w:szCs w:val="28"/>
+                          <w:lang w:val="uk-UA"/>
+                        </w:rPr>
+                        <m:t>11</m:t>
+                      </m:r>
+                    </m:sub>
+                  </m:sSub>
+                </m:e>
+                <m:e>
+                  <m:sSub>
+                    <m:sSubPr>
+                      <m:ctrlPr>
+                        <w:rPr>
+                          <w:rFonts w:ascii="Cambria Math" w:hAnsi="Cambria Math"/>
+                          <w:i/>
+                          <w:sz w:val="28"/>
+                          <w:szCs w:val="28"/>
+                          <w:lang w:val="uk-UA"/>
+                        </w:rPr>
+                      </m:ctrlPr>
+                    </m:sSubPr>
+                    <m:e>
+                      <m:r>
+                        <w:rPr>
+                          <w:rFonts w:ascii="Cambria Math" w:hAnsi="Cambria Math"/>
+                          <w:sz w:val="28"/>
+                          <w:szCs w:val="28"/>
+                          <w:lang w:val="uk-UA"/>
+                        </w:rPr>
+                        <m:t>u</m:t>
+                      </m:r>
+                    </m:e>
+                    <m:sub>
+                      <m:r>
+                        <w:rPr>
+                          <w:rFonts w:ascii="Cambria Math" w:hAnsi="Cambria Math"/>
+                          <w:sz w:val="28"/>
+                          <w:szCs w:val="28"/>
+                          <w:lang w:val="uk-UA"/>
+                        </w:rPr>
+                        <m:t>12</m:t>
+                      </m:r>
+                    </m:sub>
+                  </m:sSub>
+                </m:e>
+                <m:e>
+                  <m:sSub>
+                    <m:sSubPr>
+                      <m:ctrlPr>
+                        <w:rPr>
+                          <w:rFonts w:ascii="Cambria Math" w:hAnsi="Cambria Math"/>
+                          <w:i/>
+                          <w:sz w:val="28"/>
+                          <w:szCs w:val="28"/>
+                          <w:lang w:val="uk-UA"/>
+                        </w:rPr>
+                      </m:ctrlPr>
+                    </m:sSubPr>
+                    <m:e>
+                      <m:r>
+                        <w:rPr>
+                          <w:rFonts w:ascii="Cambria Math" w:hAnsi="Cambria Math"/>
+                          <w:sz w:val="28"/>
+                          <w:szCs w:val="28"/>
+                          <w:lang w:val="uk-UA"/>
+                        </w:rPr>
+                        <m:t>u</m:t>
+                      </m:r>
+                    </m:e>
+                    <m:sub>
+                      <m:r>
+                        <w:rPr>
+                          <w:rFonts w:ascii="Cambria Math" w:hAnsi="Cambria Math"/>
+                          <w:sz w:val="28"/>
+                          <w:szCs w:val="28"/>
+                          <w:lang w:val="uk-UA"/>
+                        </w:rPr>
+                        <m:t>13</m:t>
+                      </m:r>
+                    </m:sub>
+                  </m:sSub>
+                </m:e>
+              </m:mr>
+              <m:mr>
+                <m:e>
+                  <m:r>
+                    <w:rPr>
+                      <w:rFonts w:ascii="Cambria Math" w:hAnsi="Cambria Math"/>
+                      <w:sz w:val="28"/>
+                      <w:szCs w:val="28"/>
+                      <w:lang w:val="uk-UA"/>
+                    </w:rPr>
+                    <m:t>0</m:t>
+                  </m:r>
+                </m:e>
+                <m:e>
+                  <m:sSub>
+                    <m:sSubPr>
+                      <m:ctrlPr>
+                        <w:rPr>
+                          <w:rFonts w:ascii="Cambria Math" w:hAnsi="Cambria Math"/>
+                          <w:i/>
+                          <w:sz w:val="28"/>
+                          <w:szCs w:val="28"/>
+                          <w:lang w:val="uk-UA"/>
+                        </w:rPr>
+                      </m:ctrlPr>
+                    </m:sSubPr>
+                    <m:e>
+                      <m:r>
+                        <w:rPr>
+                          <w:rFonts w:ascii="Cambria Math" w:hAnsi="Cambria Math"/>
+                          <w:sz w:val="28"/>
+                          <w:szCs w:val="28"/>
+                          <w:lang w:val="uk-UA"/>
+                        </w:rPr>
+                        <m:t>u</m:t>
+                      </m:r>
+                    </m:e>
+                    <m:sub>
+                      <m:r>
+                        <w:rPr>
+                          <w:rFonts w:ascii="Cambria Math" w:hAnsi="Cambria Math"/>
+                          <w:sz w:val="28"/>
+                          <w:szCs w:val="28"/>
+                          <w:lang w:val="uk-UA"/>
+                        </w:rPr>
+                        <m:t>22</m:t>
+                      </m:r>
+                    </m:sub>
+                  </m:sSub>
+                </m:e>
+                <m:e>
+                  <m:sSub>
+                    <m:sSubPr>
+                      <m:ctrlPr>
+                        <w:rPr>
+                          <w:rFonts w:ascii="Cambria Math" w:hAnsi="Cambria Math"/>
+                          <w:i/>
+                          <w:sz w:val="28"/>
+                          <w:szCs w:val="28"/>
+                          <w:lang w:val="uk-UA"/>
+                        </w:rPr>
+                      </m:ctrlPr>
+                    </m:sSubPr>
+                    <m:e>
+                      <m:r>
+                        <w:rPr>
+                          <w:rFonts w:ascii="Cambria Math" w:hAnsi="Cambria Math"/>
+                          <w:sz w:val="28"/>
+                          <w:szCs w:val="28"/>
+                          <w:lang w:val="uk-UA"/>
+                        </w:rPr>
+                        <m:t>u</m:t>
+                      </m:r>
+                    </m:e>
+                    <m:sub>
+                      <m:r>
+                        <w:rPr>
+                          <w:rFonts w:ascii="Cambria Math" w:hAnsi="Cambria Math"/>
+                          <w:sz w:val="28"/>
+                          <w:szCs w:val="28"/>
+                          <w:lang w:val="uk-UA"/>
+                        </w:rPr>
+                        <m:t>23</m:t>
+                      </m:r>
+                    </m:sub>
+                  </m:sSub>
+                </m:e>
+              </m:mr>
+              <m:mr>
+                <m:e>
+                  <m:r>
+                    <w:rPr>
+                      <w:rFonts w:ascii="Cambria Math" w:hAnsi="Cambria Math"/>
+                      <w:sz w:val="28"/>
+                      <w:szCs w:val="28"/>
+                      <w:lang w:val="uk-UA"/>
+                    </w:rPr>
+                    <m:t>0</m:t>
+                  </m:r>
+                </m:e>
+                <m:e>
+                  <m:r>
+                    <w:rPr>
+                      <w:rFonts w:ascii="Cambria Math" w:hAnsi="Cambria Math"/>
+                      <w:sz w:val="28"/>
+                      <w:szCs w:val="28"/>
+                      <w:lang w:val="uk-UA"/>
+                    </w:rPr>
+                    <m:t>0</m:t>
+                  </m:r>
+                </m:e>
+                <m:e>
+                  <m:sSub>
+                    <m:sSubPr>
+                      <m:ctrlPr>
+                        <w:rPr>
+                          <w:rFonts w:ascii="Cambria Math" w:hAnsi="Cambria Math"/>
+                          <w:i/>
+                          <w:sz w:val="28"/>
+                          <w:szCs w:val="28"/>
+                          <w:lang w:val="uk-UA"/>
+                        </w:rPr>
+                      </m:ctrlPr>
+                    </m:sSubPr>
+                    <m:e>
+                      <m:r>
+                        <w:rPr>
+                          <w:rFonts w:ascii="Cambria Math" w:hAnsi="Cambria Math"/>
+                          <w:sz w:val="28"/>
+                          <w:szCs w:val="28"/>
+                          <w:lang w:val="uk-UA"/>
+                        </w:rPr>
+                        <m:t>u</m:t>
+                      </m:r>
+                    </m:e>
+                    <m:sub>
+                      <m:r>
+                        <w:rPr>
+                          <w:rFonts w:ascii="Cambria Math" w:hAnsi="Cambria Math"/>
+                          <w:sz w:val="28"/>
+                          <w:szCs w:val="28"/>
+                          <w:lang w:val="uk-UA"/>
+                        </w:rPr>
+                        <m:t>33</m:t>
+                      </m:r>
+                    </m:sub>
+                  </m:sSub>
+                </m:e>
+              </m:mr>
+            </m:m>
+          </m:e>
+        </m:d>
+      </m:oMath>
     </w:p>
     <w:p>
       <w:pPr>
@@ -1459,15 +3701,7 @@
               <w:sz w:val="28"/>
               <w:szCs w:val="28"/>
             </w:rPr>
-            <m:t>=</m:t>
-          </m:r>
-          <m:r>
-            <w:rPr>
-              <w:rFonts w:ascii="Cambria Math" w:hAnsi="Cambria Math"/>
-              <w:sz w:val="28"/>
-              <w:szCs w:val="28"/>
-            </w:rPr>
-            <m:t>E</m:t>
+            <m:t>=E</m:t>
           </m:r>
         </m:oMath>
       </m:oMathPara>
@@ -1482,12 +3716,12 @@
           <w:lang w:val="uk-UA"/>
         </w:rPr>
       </w:pPr>
-      <w:proofErr w:type="gramStart"/>
-      <w:r>
-        <w:rPr>
-          <w:rFonts w:ascii="Times New Roman" w:hAnsi="Times New Roman"/>
-          <w:sz w:val="28"/>
-          <w:szCs w:val="28"/>
+      <w:r>
+        <w:rPr>
+          <w:rFonts w:ascii="Times New Roman" w:hAnsi="Times New Roman"/>
+          <w:sz w:val="28"/>
+          <w:szCs w:val="28"/>
+          <w:lang w:val="uk-UA"/>
         </w:rPr>
         <w:t xml:space="preserve">де </w:t>
       </w:r>
@@ -1506,17 +3740,9 @@
           <w:rFonts w:ascii="Times New Roman" w:hAnsi="Times New Roman"/>
           <w:sz w:val="28"/>
           <w:szCs w:val="28"/>
-        </w:rPr>
-        <w:t xml:space="preserve"> –</w:t>
-      </w:r>
-      <w:proofErr w:type="gramEnd"/>
-      <w:r>
-        <w:rPr>
-          <w:rFonts w:ascii="Times New Roman" w:hAnsi="Times New Roman"/>
-          <w:sz w:val="28"/>
-          <w:szCs w:val="28"/>
-        </w:rPr>
-        <w:t xml:space="preserve"> </w:t>
+          <w:lang w:val="uk-UA"/>
+        </w:rPr>
+        <w:t xml:space="preserve"> – </w:t>
       </w:r>
       <w:r>
         <w:rPr>
@@ -1657,16 +3883,7 @@
           <w:szCs w:val="28"/>
           <w:lang w:val="uk-UA"/>
         </w:rPr>
-        <w:t>нижньої трикутної матриці</w:t>
-      </w:r>
-      <w:r>
-        <w:rPr>
-          <w:rFonts w:ascii="Times New Roman" w:hAnsi="Times New Roman"/>
-          <w:sz w:val="28"/>
-          <w:szCs w:val="28"/>
-          <w:lang w:val="uk-UA"/>
-        </w:rPr>
-        <w:t xml:space="preserve"> </w:t>
+        <w:t xml:space="preserve">нижньої трикутної матриці </w:t>
       </w:r>
       <m:oMath>
         <m:r>
@@ -1839,25 +4056,7 @@
               <w:szCs w:val="28"/>
               <w:lang w:val="uk-UA"/>
             </w:rPr>
-            <m:t>L</m:t>
-          </m:r>
-          <m:r>
-            <w:rPr>
-              <w:rFonts w:ascii="Cambria Math" w:hAnsi="Cambria Math"/>
-              <w:sz w:val="28"/>
-              <w:szCs w:val="28"/>
-              <w:lang w:val="uk-UA"/>
-            </w:rPr>
-            <m:t>Y</m:t>
-          </m:r>
-          <m:r>
-            <w:rPr>
-              <w:rFonts w:ascii="Cambria Math" w:hAnsi="Cambria Math"/>
-              <w:sz w:val="28"/>
-              <w:szCs w:val="28"/>
-              <w:lang w:val="uk-UA"/>
-            </w:rPr>
-            <m:t>=E</m:t>
+            <m:t>LY=E</m:t>
           </m:r>
         </m:oMath>
       </m:oMathPara>
@@ -2044,7 +4243,6 @@
               <w:szCs w:val="28"/>
               <w:lang w:val="uk-UA"/>
             </w:rPr>
-            <w:lastRenderedPageBreak/>
             <m:t>L</m:t>
           </m:r>
           <m:d>
@@ -2292,6 +4490,7 @@
           <w:sz w:val="28"/>
           <w:szCs w:val="28"/>
         </w:rPr>
+        <w:lastRenderedPageBreak/>
         <w:t>,</w:t>
       </w:r>
       <w:r>
@@ -2815,25 +5014,7 @@
               <w:szCs w:val="28"/>
               <w:lang w:val="uk-UA"/>
             </w:rPr>
-            <m:t>UX</m:t>
-          </m:r>
-          <m:r>
-            <w:rPr>
-              <w:rFonts w:ascii="Cambria Math" w:hAnsi="Cambria Math"/>
-              <w:sz w:val="28"/>
-              <w:szCs w:val="28"/>
-              <w:lang w:val="uk-UA"/>
-            </w:rPr>
-            <m:t>=</m:t>
-          </m:r>
-          <m:r>
-            <w:rPr>
-              <w:rFonts w:ascii="Cambria Math" w:hAnsi="Cambria Math"/>
-              <w:sz w:val="28"/>
-              <w:szCs w:val="28"/>
-              <w:lang w:val="uk-UA"/>
-            </w:rPr>
-            <m:t>Y</m:t>
+            <m:t>UX=Y</m:t>
           </m:r>
         </m:oMath>
       </m:oMathPara>
@@ -3042,16 +5223,7 @@
           <w:szCs w:val="28"/>
           <w:lang w:val="uk-UA"/>
         </w:rPr>
-        <w:t>матриці</w:t>
-      </w:r>
-      <w:r>
-        <w:rPr>
-          <w:rFonts w:ascii="Times New Roman" w:hAnsi="Times New Roman"/>
-          <w:sz w:val="28"/>
-          <w:szCs w:val="28"/>
-          <w:lang w:val="uk-UA"/>
-        </w:rPr>
-        <w:t xml:space="preserve"> </w:t>
+        <w:t xml:space="preserve">матриці </w:t>
       </w:r>
       <m:oMath>
         <m:r>
@@ -3390,16 +5562,7 @@
                 <w:szCs w:val="28"/>
                 <w:lang w:val="uk-UA"/>
               </w:rPr>
-              <m:t>i</m:t>
-            </m:r>
-            <m:r>
-              <w:rPr>
-                <w:rFonts w:ascii="Cambria Math" w:hAnsi="Cambria Math"/>
-                <w:sz w:val="28"/>
-                <w:szCs w:val="28"/>
-                <w:lang w:val="uk-UA"/>
-              </w:rPr>
-              <m:t>j</m:t>
+              <m:t>ij</m:t>
             </m:r>
           </m:sub>
         </m:sSub>
@@ -3552,16 +5715,7 @@
                       <w:szCs w:val="28"/>
                       <w:lang w:val="uk-UA"/>
                     </w:rPr>
-                    <m:t>i</m:t>
-                  </m:r>
-                  <m:r>
-                    <w:rPr>
-                      <w:rFonts w:ascii="Cambria Math" w:hAnsi="Cambria Math"/>
-                      <w:sz w:val="28"/>
-                      <w:szCs w:val="28"/>
-                      <w:lang w:val="uk-UA"/>
-                    </w:rPr>
-                    <m:t>j</m:t>
+                    <m:t>ij</m:t>
                   </m:r>
                 </m:sub>
               </m:sSub>
@@ -4243,7 +6397,6 @@
           <w:szCs w:val="28"/>
           <w:lang w:val="uk-UA"/>
         </w:rPr>
-        <w:lastRenderedPageBreak/>
         <w:t xml:space="preserve">2)Для </w:t>
       </w:r>
       <m:oMath>
@@ -4453,27 +6606,7 @@
           <w:szCs w:val="28"/>
           <w:lang w:val="uk-UA"/>
         </w:rPr>
-        <w:t>-</w:t>
-      </w:r>
-      <w:proofErr w:type="spellStart"/>
-      <w:r>
-        <w:rPr>
-          <w:rFonts w:ascii="Times New Roman" w:hAnsi="Times New Roman"/>
-          <w:sz w:val="28"/>
-          <w:szCs w:val="28"/>
-          <w:lang w:val="uk-UA"/>
-        </w:rPr>
-        <w:t>ий</w:t>
-      </w:r>
-      <w:proofErr w:type="spellEnd"/>
-      <w:r>
-        <w:rPr>
-          <w:rFonts w:ascii="Times New Roman" w:hAnsi="Times New Roman"/>
-          <w:sz w:val="28"/>
-          <w:szCs w:val="28"/>
-          <w:lang w:val="uk-UA"/>
-        </w:rPr>
-        <w:t xml:space="preserve"> стовпчик</w:t>
+        <w:t>-ий стовпчик</w:t>
       </w:r>
     </w:p>
     <w:p>
@@ -4495,25 +6628,8 @@
           <w:szCs w:val="28"/>
           <w:lang w:val="uk-UA"/>
         </w:rPr>
-        <w:t>4)</w:t>
-      </w:r>
-      <w:r>
-        <w:rPr>
-          <w:rFonts w:ascii="Times New Roman" w:hAnsi="Times New Roman"/>
-          <w:sz w:val="28"/>
-          <w:szCs w:val="28"/>
-          <w:lang w:val="uk-UA"/>
-        </w:rPr>
-        <w:t xml:space="preserve">Переходимо до  кроку </w:t>
-      </w:r>
-      <w:r>
-        <w:rPr>
-          <w:rFonts w:ascii="Times New Roman" w:hAnsi="Times New Roman"/>
-          <w:sz w:val="28"/>
-          <w:szCs w:val="28"/>
-          <w:lang w:val="uk-UA"/>
-        </w:rPr>
-        <w:t xml:space="preserve">1, поки </w:t>
+        <w:lastRenderedPageBreak/>
+        <w:t xml:space="preserve">4)Переходимо до  кроку 1, поки </w:t>
       </w:r>
       <m:oMath>
         <m:r>
@@ -4534,13 +6650,41 @@
           <m:t xml:space="preserve"> </m:t>
         </m:r>
       </m:oMath>
-      <w:r>
-        <w:rPr>
-          <w:rFonts w:ascii="Times New Roman" w:hAnsi="Times New Roman"/>
-          <w:sz w:val="28"/>
-          <w:szCs w:val="28"/>
-        </w:rPr>
-        <w:t>менше, або дор</w:t>
+      <w:proofErr w:type="spellStart"/>
+      <w:r>
+        <w:rPr>
+          <w:rFonts w:ascii="Times New Roman" w:hAnsi="Times New Roman"/>
+          <w:sz w:val="28"/>
+          <w:szCs w:val="28"/>
+        </w:rPr>
+        <w:t>менше</w:t>
+      </w:r>
+      <w:proofErr w:type="spellEnd"/>
+      <w:r>
+        <w:rPr>
+          <w:rFonts w:ascii="Times New Roman" w:hAnsi="Times New Roman"/>
+          <w:sz w:val="28"/>
+          <w:szCs w:val="28"/>
+        </w:rPr>
+        <w:t xml:space="preserve">, </w:t>
+      </w:r>
+      <w:proofErr w:type="spellStart"/>
+      <w:r>
+        <w:rPr>
+          <w:rFonts w:ascii="Times New Roman" w:hAnsi="Times New Roman"/>
+          <w:sz w:val="28"/>
+          <w:szCs w:val="28"/>
+        </w:rPr>
+        <w:t>або</w:t>
+      </w:r>
+      <w:proofErr w:type="spellEnd"/>
+      <w:r>
+        <w:rPr>
+          <w:rFonts w:ascii="Times New Roman" w:hAnsi="Times New Roman"/>
+          <w:sz w:val="28"/>
+          <w:szCs w:val="28"/>
+        </w:rPr>
+        <w:t xml:space="preserve"> дор</w:t>
       </w:r>
       <w:proofErr w:type="spellStart"/>
       <w:r>
@@ -4676,25 +6820,7 @@
           <w:szCs w:val="28"/>
           <w:lang w:val="uk-UA"/>
         </w:rPr>
-        <w:t xml:space="preserve"> знаходимо значення </w:t>
-      </w:r>
-      <w:r>
-        <w:rPr>
-          <w:rFonts w:ascii="Times New Roman" w:hAnsi="Times New Roman"/>
-          <w:sz w:val="28"/>
-          <w:szCs w:val="28"/>
-          <w:lang w:val="uk-UA"/>
-        </w:rPr>
-        <w:t>останнього</w:t>
-      </w:r>
-      <w:r>
-        <w:rPr>
-          <w:rFonts w:ascii="Times New Roman" w:hAnsi="Times New Roman"/>
-          <w:sz w:val="28"/>
-          <w:szCs w:val="28"/>
-          <w:lang w:val="uk-UA"/>
-        </w:rPr>
-        <w:t xml:space="preserve"> елемента </w:t>
+        <w:t xml:space="preserve"> знаходимо значення останнього елемента </w:t>
       </w:r>
     </w:p>
     <w:p>
@@ -4800,25 +6926,7 @@
           <w:szCs w:val="28"/>
           <w:lang w:val="uk-UA"/>
         </w:rPr>
-        <w:t>те значення</w:t>
-      </w:r>
-      <w:r>
-        <w:rPr>
-          <w:rFonts w:ascii="Times New Roman" w:hAnsi="Times New Roman"/>
-          <w:sz w:val="28"/>
-          <w:szCs w:val="28"/>
-          <w:lang w:val="uk-UA"/>
-        </w:rPr>
-        <w:t>, підставляючи попередньо знайдені</w:t>
-      </w:r>
-      <w:r>
-        <w:rPr>
-          <w:rFonts w:ascii="Times New Roman" w:hAnsi="Times New Roman"/>
-          <w:sz w:val="28"/>
-          <w:szCs w:val="28"/>
-          <w:lang w:val="uk-UA"/>
-        </w:rPr>
-        <w:t xml:space="preserve"> у </w:t>
+        <w:t xml:space="preserve">те значення, підставляючи попередньо знайдені у </w:t>
       </w:r>
       <m:oMath>
         <m:r>
@@ -5219,16 +7327,7 @@
           <w:szCs w:val="28"/>
           <w:lang w:val="uk-UA"/>
         </w:rPr>
-        <w:t xml:space="preserve">Складність </w:t>
-      </w:r>
-      <w:r>
-        <w:rPr>
-          <w:rFonts w:ascii="Times New Roman" w:hAnsi="Times New Roman"/>
-          <w:sz w:val="28"/>
-          <w:szCs w:val="28"/>
-          <w:lang w:val="uk-UA"/>
-        </w:rPr>
-        <w:t>знаходження матриці</w:t>
+        <w:t>Складність знаходження матриці</w:t>
       </w:r>
       <w:r>
         <w:rPr>
@@ -5273,15 +7372,7 @@
             <w:sz w:val="28"/>
             <w:szCs w:val="28"/>
           </w:rPr>
-          <m:t xml:space="preserve"> </m:t>
-        </m:r>
-        <m:r>
-          <w:rPr>
-            <w:rFonts w:ascii="Cambria Math" w:hAnsi="Cambria Math"/>
-            <w:sz w:val="28"/>
-            <w:szCs w:val="28"/>
-          </w:rPr>
-          <m:t>n×</m:t>
+          <m:t xml:space="preserve"> n×</m:t>
         </m:r>
         <m:r>
           <w:rPr>
@@ -5621,15 +7712,7 @@
             <w:sz w:val="28"/>
             <w:szCs w:val="28"/>
           </w:rPr>
-          <m:t xml:space="preserve"> </m:t>
-        </m:r>
-        <m:r>
-          <w:rPr>
-            <w:rFonts w:ascii="Cambria Math" w:hAnsi="Cambria Math"/>
-            <w:sz w:val="28"/>
-            <w:szCs w:val="28"/>
-          </w:rPr>
-          <m:t>n×</m:t>
+          <m:t xml:space="preserve"> n×</m:t>
         </m:r>
         <m:r>
           <w:rPr>
@@ -5696,16 +7779,7 @@
           <w:sz w:val="28"/>
           <w:szCs w:val="28"/>
         </w:rPr>
-        <w:t xml:space="preserve"> </w:t>
-      </w:r>
-      <w:proofErr w:type="gramStart"/>
-      <w:r>
-        <w:rPr>
-          <w:rFonts w:ascii="Times New Roman" w:hAnsi="Times New Roman"/>
-          <w:sz w:val="28"/>
-          <w:szCs w:val="28"/>
-        </w:rPr>
-        <w:t xml:space="preserve">= </w:t>
+        <w:t xml:space="preserve"> = </w:t>
       </w:r>
       <m:oMath>
         <m:r>
@@ -5764,137 +7838,9 @@
           <w:rFonts w:ascii="Times New Roman" w:hAnsi="Times New Roman"/>
           <w:sz w:val="28"/>
           <w:szCs w:val="28"/>
+          <w:lang w:val="uk-UA"/>
         </w:rPr>
         <w:t>)</w:t>
-      </w:r>
-      <w:proofErr w:type="gramEnd"/>
-      <w:r>
-        <w:rPr>
-          <w:rFonts w:ascii="Times New Roman" w:hAnsi="Times New Roman"/>
-          <w:sz w:val="28"/>
-          <w:szCs w:val="28"/>
-        </w:rPr>
-        <w:t>(</w:t>
-      </w:r>
-      <m:oMath>
-        <m:r>
-          <w:rPr>
-            <w:rFonts w:ascii="Cambria Math" w:hAnsi="Cambria Math"/>
-            <w:sz w:val="28"/>
-            <w:szCs w:val="28"/>
-          </w:rPr>
-          <m:t xml:space="preserve"> </m:t>
-        </m:r>
-        <m:r>
-          <w:rPr>
-            <w:rFonts w:ascii="Cambria Math" w:hAnsi="Cambria Math"/>
-            <w:sz w:val="28"/>
-            <w:szCs w:val="28"/>
-            <w:lang w:val="en-US"/>
-          </w:rPr>
-          <m:t>O</m:t>
-        </m:r>
-        <m:r>
-          <w:rPr>
-            <w:rFonts w:ascii="Cambria Math" w:hAnsi="Cambria Math"/>
-            <w:sz w:val="28"/>
-            <w:szCs w:val="28"/>
-          </w:rPr>
-          <m:t>(</m:t>
-        </m:r>
-        <m:sSup>
-          <m:sSupPr>
-            <m:ctrlPr>
-              <w:rPr>
-                <w:rFonts w:ascii="Cambria Math" w:hAnsi="Cambria Math"/>
-                <w:i/>
-                <w:sz w:val="28"/>
-                <w:szCs w:val="28"/>
-              </w:rPr>
-            </m:ctrlPr>
-          </m:sSupPr>
-          <m:e>
-            <m:r>
-              <w:rPr>
-                <w:rFonts w:ascii="Cambria Math" w:hAnsi="Cambria Math"/>
-                <w:sz w:val="28"/>
-                <w:szCs w:val="28"/>
-                <w:lang w:val="en-US"/>
-              </w:rPr>
-              <m:t>n</m:t>
-            </m:r>
-          </m:e>
-          <m:sup>
-            <m:r>
-              <w:rPr>
-                <w:rFonts w:ascii="Cambria Math" w:hAnsi="Cambria Math"/>
-                <w:sz w:val="28"/>
-                <w:szCs w:val="28"/>
-              </w:rPr>
-              <m:t>2</m:t>
-            </m:r>
-          </m:sup>
-        </m:sSup>
-      </m:oMath>
-      <w:r>
-        <w:rPr>
-          <w:rFonts w:ascii="Times New Roman" w:hAnsi="Times New Roman"/>
-          <w:sz w:val="28"/>
-          <w:szCs w:val="28"/>
-        </w:rPr>
-        <w:t>)</w:t>
-      </w:r>
-      <w:r>
-        <w:rPr>
-          <w:rFonts w:ascii="Times New Roman" w:hAnsi="Times New Roman"/>
-          <w:sz w:val="28"/>
-          <w:szCs w:val="28"/>
-        </w:rPr>
-        <w:t xml:space="preserve"> </w:t>
-      </w:r>
-      <w:r>
-        <w:rPr>
-          <w:rFonts w:ascii="Times New Roman" w:hAnsi="Times New Roman"/>
-          <w:sz w:val="28"/>
-          <w:szCs w:val="28"/>
-        </w:rPr>
-        <w:t>–</w:t>
-      </w:r>
-      <w:r>
-        <w:rPr>
-          <w:rFonts w:ascii="Times New Roman" w:hAnsi="Times New Roman"/>
-          <w:sz w:val="28"/>
-          <w:szCs w:val="28"/>
-        </w:rPr>
-        <w:t xml:space="preserve"> </w:t>
-      </w:r>
-      <w:proofErr w:type="spellStart"/>
-      <w:r>
-        <w:rPr>
-          <w:rFonts w:ascii="Times New Roman" w:hAnsi="Times New Roman"/>
-          <w:sz w:val="28"/>
-          <w:szCs w:val="28"/>
-        </w:rPr>
-        <w:t>складн</w:t>
-      </w:r>
-      <w:r>
-        <w:rPr>
-          <w:rFonts w:ascii="Times New Roman" w:hAnsi="Times New Roman"/>
-          <w:sz w:val="28"/>
-          <w:szCs w:val="28"/>
-          <w:lang w:val="uk-UA"/>
-        </w:rPr>
-        <w:t>ість</w:t>
-      </w:r>
-      <w:proofErr w:type="spellEnd"/>
-      <w:r>
-        <w:rPr>
-          <w:rFonts w:ascii="Times New Roman" w:hAnsi="Times New Roman"/>
-          <w:sz w:val="28"/>
-          <w:szCs w:val="28"/>
-          <w:lang w:val="uk-UA"/>
-        </w:rPr>
-        <w:t xml:space="preserve"> знаходження кожного стовпчика)</w:t>
       </w:r>
     </w:p>
     <w:p>
@@ -6085,17 +8031,24 @@
           <w:rFonts w:ascii="Times New Roman" w:hAnsi="Times New Roman"/>
           <w:sz w:val="28"/>
           <w:szCs w:val="28"/>
+        </w:rPr>
+      </w:pPr>
+      <w:r>
+        <w:rPr>
+          <w:rFonts w:ascii="Times New Roman" w:hAnsi="Times New Roman"/>
+          <w:sz w:val="28"/>
+          <w:szCs w:val="28"/>
           <w:lang w:val="en-US"/>
         </w:rPr>
-      </w:pPr>
-      <w:r>
-        <w:rPr>
-          <w:rFonts w:ascii="Times New Roman" w:hAnsi="Times New Roman"/>
-          <w:sz w:val="28"/>
-          <w:szCs w:val="28"/>
-          <w:lang w:val="en-US"/>
-        </w:rPr>
-        <w:t>C++</w:t>
+        <w:t>C</w:t>
+      </w:r>
+      <w:r>
+        <w:rPr>
+          <w:rFonts w:ascii="Times New Roman" w:hAnsi="Times New Roman"/>
+          <w:sz w:val="28"/>
+          <w:szCs w:val="28"/>
+        </w:rPr>
+        <w:t>++</w:t>
       </w:r>
     </w:p>
     <w:p>
@@ -6646,7 +8599,6 @@
           <w:sz w:val="28"/>
           <w:szCs w:val="28"/>
         </w:rPr>
-        <w:lastRenderedPageBreak/>
         <w:t>Функц</w:t>
       </w:r>
       <w:r>
@@ -6776,6 +8728,7 @@
           <w:szCs w:val="24"/>
           <w:lang w:val="uk-UA"/>
         </w:rPr>
+        <w:lastRenderedPageBreak/>
         <w:t>void</w:t>
       </w:r>
       <w:proofErr w:type="spellEnd"/>
@@ -8009,17 +9962,7 @@
                 <w:szCs w:val="28"/>
                 <w:lang w:val="en-US"/>
               </w:rPr>
-              <w:t>U</w:t>
-            </w:r>
-            <w:r>
-              <w:rPr>
-                <w:rFonts w:ascii="Consolas" w:eastAsiaTheme="minorHAnsi" w:hAnsi="Consolas" w:cs="Consolas"/>
-                <w:color w:val="000000"/>
-                <w:sz w:val="28"/>
-                <w:szCs w:val="28"/>
-                <w:lang w:val="en-US"/>
-              </w:rPr>
-              <w:t xml:space="preserve"> matrix :</w:t>
+              <w:t>U matrix :</w:t>
             </w:r>
           </w:p>
           <w:p>
@@ -8296,7 +10239,6 @@
                 <w:szCs w:val="28"/>
                 <w:lang w:val="en-US"/>
               </w:rPr>
-              <w:lastRenderedPageBreak/>
               <w:t>0</w:t>
             </w:r>
             <w:r>
@@ -8404,6 +10346,7 @@
                 <w:szCs w:val="24"/>
                 <w:lang w:val="uk-UA"/>
               </w:rPr>
+              <w:lastRenderedPageBreak/>
               <w:t>42.375  -14.875  3.75    -0.5</w:t>
             </w:r>
           </w:p>
@@ -8722,7 +10665,7 @@
     </w:p>
     <w:p>
       <w:pPr>
-        <w:pStyle w:val="ListParagraph"/>
+        <w:pStyle w:val="2"/>
         <w:numPr>
           <w:ilvl w:val="0"/>
           <w:numId w:val="4"/>
@@ -8822,154 +10765,812 @@
           <w:szCs w:val="28"/>
           <w:lang w:val="uk-UA"/>
         </w:rPr>
-        <w:t>.</w:t>
-      </w:r>
-      <w:r>
-        <w:rPr>
-          <w:rFonts w:ascii="Times New Roman" w:hAnsi="Times New Roman"/>
+        <w:t xml:space="preserve">. </w:t>
+      </w:r>
+      <w:proofErr w:type="spellStart"/>
+      <w:r>
+        <w:rPr>
+          <w:rFonts w:ascii="Times New Roman" w:hAnsi="Times New Roman"/>
+          <w:sz w:val="28"/>
+          <w:szCs w:val="28"/>
+          <w:lang w:val="uk-UA"/>
+        </w:rPr>
+        <w:t>Алгоритмы</w:t>
+      </w:r>
+      <w:proofErr w:type="spellEnd"/>
+      <w:r>
+        <w:rPr>
+          <w:rFonts w:ascii="Times New Roman" w:hAnsi="Times New Roman"/>
+          <w:sz w:val="28"/>
+          <w:szCs w:val="28"/>
+          <w:lang w:val="uk-UA"/>
+        </w:rPr>
+        <w:t xml:space="preserve">: </w:t>
+      </w:r>
+      <w:proofErr w:type="spellStart"/>
+      <w:r>
+        <w:rPr>
+          <w:rFonts w:ascii="Times New Roman" w:hAnsi="Times New Roman"/>
+          <w:sz w:val="28"/>
+          <w:szCs w:val="28"/>
+          <w:lang w:val="uk-UA"/>
+        </w:rPr>
+        <w:t>построение</w:t>
+      </w:r>
+      <w:proofErr w:type="spellEnd"/>
+      <w:r>
+        <w:rPr>
+          <w:rFonts w:ascii="Times New Roman" w:hAnsi="Times New Roman"/>
+          <w:sz w:val="28"/>
+          <w:szCs w:val="28"/>
+          <w:lang w:val="uk-UA"/>
+        </w:rPr>
+        <w:t xml:space="preserve"> и </w:t>
+      </w:r>
+      <w:proofErr w:type="spellStart"/>
+      <w:r>
+        <w:rPr>
+          <w:rFonts w:ascii="Times New Roman" w:hAnsi="Times New Roman"/>
+          <w:sz w:val="28"/>
+          <w:szCs w:val="28"/>
+          <w:lang w:val="uk-UA"/>
+        </w:rPr>
+        <w:t>анализ</w:t>
+      </w:r>
+      <w:proofErr w:type="spellEnd"/>
+      <w:r>
+        <w:rPr>
+          <w:rFonts w:ascii="Times New Roman" w:hAnsi="Times New Roman"/>
+          <w:sz w:val="28"/>
+          <w:szCs w:val="28"/>
+          <w:lang w:val="uk-UA"/>
+        </w:rPr>
+        <w:t xml:space="preserve">. 3-е </w:t>
+      </w:r>
+      <w:proofErr w:type="spellStart"/>
+      <w:r>
+        <w:rPr>
+          <w:rFonts w:ascii="Times New Roman" w:hAnsi="Times New Roman"/>
+          <w:sz w:val="28"/>
+          <w:szCs w:val="28"/>
+          <w:lang w:val="uk-UA"/>
+        </w:rPr>
+        <w:t>издание</w:t>
+      </w:r>
+      <w:proofErr w:type="spellEnd"/>
+      <w:r>
+        <w:rPr>
+          <w:rFonts w:ascii="Times New Roman" w:hAnsi="Times New Roman"/>
+          <w:sz w:val="28"/>
+          <w:szCs w:val="28"/>
+          <w:lang w:val="uk-UA"/>
+        </w:rPr>
+        <w:t xml:space="preserve">. </w:t>
+      </w:r>
+      <w:r>
+        <w:rPr>
+          <w:rFonts w:ascii="Times New Roman" w:hAnsi="Times New Roman"/>
+          <w:sz w:val="28"/>
+          <w:szCs w:val="28"/>
+          <w:lang w:val="uk-UA"/>
+        </w:rPr>
+        <w:t>М.: ИД "</w:t>
+      </w:r>
+      <w:proofErr w:type="spellStart"/>
+      <w:r>
+        <w:rPr>
+          <w:rFonts w:ascii="Times New Roman" w:hAnsi="Times New Roman"/>
+          <w:sz w:val="28"/>
+          <w:szCs w:val="28"/>
+          <w:lang w:val="uk-UA"/>
+        </w:rPr>
+        <w:t>Вильямс</w:t>
+      </w:r>
+      <w:proofErr w:type="spellEnd"/>
+      <w:r>
+        <w:rPr>
+          <w:rFonts w:ascii="Times New Roman" w:hAnsi="Times New Roman"/>
+          <w:sz w:val="28"/>
+          <w:szCs w:val="28"/>
+          <w:lang w:val="uk-UA"/>
+        </w:rPr>
+        <w:t>", 2013[</w:t>
+      </w:r>
+      <w:r>
+        <w:rPr>
+          <w:rFonts w:ascii="Times New Roman" w:hAnsi="Times New Roman"/>
+          <w:sz w:val="28"/>
+          <w:szCs w:val="28"/>
+        </w:rPr>
+        <w:t>ст. 858</w:t>
+      </w:r>
+      <w:r>
+        <w:rPr>
+          <w:rFonts w:ascii="Times New Roman" w:hAnsi="Times New Roman"/>
+          <w:sz w:val="28"/>
+          <w:szCs w:val="28"/>
+          <w:lang w:val="uk-UA"/>
+        </w:rPr>
+        <w:t>]</w:t>
+      </w:r>
+    </w:p>
+    <w:p>
+      <w:pPr>
+        <w:spacing w:after="160" w:line="259" w:lineRule="auto"/>
+        <w:rPr>
+          <w:rFonts w:ascii="Times New Roman" w:hAnsi="Times New Roman"/>
+          <w:sz w:val="28"/>
+          <w:szCs w:val="28"/>
+          <w:lang w:val="uk-UA"/>
+        </w:rPr>
+      </w:pPr>
+      <w:r>
+        <w:rPr>
+          <w:rFonts w:ascii="Times New Roman" w:hAnsi="Times New Roman"/>
+          <w:sz w:val="28"/>
+          <w:szCs w:val="28"/>
+          <w:lang w:val="uk-UA"/>
+        </w:rPr>
+        <w:br w:type="page"/>
+      </w:r>
+    </w:p>
+    <w:p>
+      <w:pPr>
+        <w:spacing w:line="360" w:lineRule="auto"/>
+        <w:jc w:val="both"/>
+        <w:rPr>
+          <w:rFonts w:ascii="Times New Roman" w:hAnsi="Times New Roman"/>
+          <w:b/>
+          <w:sz w:val="28"/>
+          <w:szCs w:val="28"/>
+          <w:lang w:val="uk-UA"/>
+        </w:rPr>
+      </w:pPr>
+      <w:r>
+        <w:rPr>
+          <w:rFonts w:ascii="Times New Roman" w:hAnsi="Times New Roman"/>
+          <w:b/>
+          <w:sz w:val="28"/>
+          <w:szCs w:val="28"/>
+          <w:lang w:val="uk-UA"/>
+        </w:rPr>
+        <w:lastRenderedPageBreak/>
+        <w:t>Завдання</w:t>
+      </w:r>
+      <w:r>
+        <w:rPr>
+          <w:rFonts w:ascii="Times New Roman" w:hAnsi="Times New Roman"/>
+          <w:b/>
           <w:sz w:val="28"/>
           <w:szCs w:val="28"/>
           <w:lang w:val="uk-UA"/>
         </w:rPr>
         <w:t xml:space="preserve"> </w:t>
       </w:r>
-      <w:proofErr w:type="spellStart"/>
-      <w:r>
-        <w:rPr>
-          <w:rFonts w:ascii="Times New Roman" w:hAnsi="Times New Roman"/>
-          <w:sz w:val="28"/>
-          <w:szCs w:val="28"/>
-          <w:lang w:val="uk-UA"/>
-        </w:rPr>
-        <w:t>Алгоритмы</w:t>
-      </w:r>
-      <w:proofErr w:type="spellEnd"/>
-      <w:r>
-        <w:rPr>
-          <w:rFonts w:ascii="Times New Roman" w:hAnsi="Times New Roman"/>
-          <w:sz w:val="28"/>
-          <w:szCs w:val="28"/>
-          <w:lang w:val="uk-UA"/>
-        </w:rPr>
-        <w:t xml:space="preserve">: </w:t>
-      </w:r>
-      <w:proofErr w:type="spellStart"/>
-      <w:r>
-        <w:rPr>
-          <w:rFonts w:ascii="Times New Roman" w:hAnsi="Times New Roman"/>
-          <w:sz w:val="28"/>
-          <w:szCs w:val="28"/>
-          <w:lang w:val="uk-UA"/>
-        </w:rPr>
-        <w:t>пос</w:t>
-      </w:r>
-      <w:r>
-        <w:rPr>
-          <w:rFonts w:ascii="Times New Roman" w:hAnsi="Times New Roman"/>
-          <w:sz w:val="28"/>
-          <w:szCs w:val="28"/>
-          <w:lang w:val="uk-UA"/>
-        </w:rPr>
-        <w:t>троение</w:t>
-      </w:r>
-      <w:proofErr w:type="spellEnd"/>
-      <w:r>
-        <w:rPr>
-          <w:rFonts w:ascii="Times New Roman" w:hAnsi="Times New Roman"/>
-          <w:sz w:val="28"/>
-          <w:szCs w:val="28"/>
-          <w:lang w:val="uk-UA"/>
-        </w:rPr>
-        <w:t xml:space="preserve"> и </w:t>
-      </w:r>
-      <w:proofErr w:type="spellStart"/>
-      <w:r>
-        <w:rPr>
-          <w:rFonts w:ascii="Times New Roman" w:hAnsi="Times New Roman"/>
-          <w:sz w:val="28"/>
-          <w:szCs w:val="28"/>
-          <w:lang w:val="uk-UA"/>
-        </w:rPr>
-        <w:t>анализ</w:t>
-      </w:r>
-      <w:proofErr w:type="spellEnd"/>
-      <w:r>
-        <w:rPr>
-          <w:rFonts w:ascii="Times New Roman" w:hAnsi="Times New Roman"/>
-          <w:sz w:val="28"/>
-          <w:szCs w:val="28"/>
-          <w:lang w:val="uk-UA"/>
-        </w:rPr>
-        <w:t xml:space="preserve">. 3-е </w:t>
-      </w:r>
-      <w:proofErr w:type="spellStart"/>
-      <w:r>
-        <w:rPr>
-          <w:rFonts w:ascii="Times New Roman" w:hAnsi="Times New Roman"/>
-          <w:sz w:val="28"/>
-          <w:szCs w:val="28"/>
-          <w:lang w:val="uk-UA"/>
-        </w:rPr>
-        <w:t>издание</w:t>
-      </w:r>
-      <w:proofErr w:type="spellEnd"/>
-      <w:r>
-        <w:rPr>
-          <w:rFonts w:ascii="Times New Roman" w:hAnsi="Times New Roman"/>
-          <w:sz w:val="28"/>
-          <w:szCs w:val="28"/>
-          <w:lang w:val="uk-UA"/>
-        </w:rPr>
-        <w:t xml:space="preserve">. </w:t>
-      </w:r>
-      <w:r>
-        <w:rPr>
-          <w:rFonts w:ascii="Times New Roman" w:hAnsi="Times New Roman"/>
-          <w:sz w:val="28"/>
-          <w:szCs w:val="28"/>
-          <w:lang w:val="uk-UA"/>
-        </w:rPr>
-        <w:t>М.: ИД "</w:t>
-      </w:r>
-      <w:proofErr w:type="spellStart"/>
-      <w:r>
-        <w:rPr>
-          <w:rFonts w:ascii="Times New Roman" w:hAnsi="Times New Roman"/>
-          <w:sz w:val="28"/>
-          <w:szCs w:val="28"/>
-          <w:lang w:val="uk-UA"/>
-        </w:rPr>
-        <w:t>Вильямс</w:t>
-      </w:r>
-      <w:proofErr w:type="spellEnd"/>
-      <w:r>
-        <w:rPr>
-          <w:rFonts w:ascii="Times New Roman" w:hAnsi="Times New Roman"/>
-          <w:sz w:val="28"/>
-          <w:szCs w:val="28"/>
-          <w:lang w:val="uk-UA"/>
-        </w:rPr>
-        <w:t>", 2013[</w:t>
-      </w:r>
-      <w:r>
-        <w:rPr>
-          <w:rFonts w:ascii="Times New Roman" w:hAnsi="Times New Roman"/>
-          <w:sz w:val="28"/>
-          <w:szCs w:val="28"/>
-        </w:rPr>
-        <w:t>ст. 858</w:t>
-      </w:r>
-      <w:r>
-        <w:rPr>
-          <w:rFonts w:ascii="Times New Roman" w:hAnsi="Times New Roman"/>
-          <w:sz w:val="28"/>
-          <w:szCs w:val="28"/>
-          <w:lang w:val="uk-UA"/>
-        </w:rPr>
-        <w:t>]</w:t>
+      <w:r>
+        <w:rPr>
+          <w:rFonts w:ascii="Times New Roman" w:hAnsi="Times New Roman"/>
+          <w:b/>
+          <w:sz w:val="28"/>
+          <w:szCs w:val="28"/>
+          <w:lang w:val="uk-UA"/>
+        </w:rPr>
+        <w:t>4</w:t>
+      </w:r>
+      <w:r>
+        <w:rPr>
+          <w:rFonts w:ascii="Times New Roman" w:hAnsi="Times New Roman"/>
+          <w:b/>
+          <w:sz w:val="28"/>
+          <w:szCs w:val="28"/>
+          <w:lang w:val="uk-UA"/>
+        </w:rPr>
+        <w:t>(</w:t>
+      </w:r>
+      <w:r>
+        <w:rPr>
+          <w:rFonts w:ascii="Times New Roman" w:hAnsi="Times New Roman"/>
+          <w:b/>
+          <w:sz w:val="28"/>
+          <w:szCs w:val="28"/>
+          <w:lang w:val="uk-UA"/>
+        </w:rPr>
+        <w:t>Шевченко Марта</w:t>
+      </w:r>
+      <w:r>
+        <w:rPr>
+          <w:rFonts w:ascii="Times New Roman" w:hAnsi="Times New Roman"/>
+          <w:b/>
+          <w:sz w:val="28"/>
+          <w:szCs w:val="28"/>
+          <w:lang w:val="uk-UA"/>
+        </w:rPr>
+        <w:t>)</w:t>
       </w:r>
       <w:bookmarkStart w:id="0" w:name="_GoBack"/>
       <w:bookmarkEnd w:id="0"/>
+    </w:p>
+    <w:p>
+      <w:pPr>
+        <w:spacing w:line="360" w:lineRule="auto"/>
+        <w:jc w:val="both"/>
+        <w:rPr>
+          <w:rFonts w:ascii="Times New Roman" w:hAnsi="Times New Roman"/>
+          <w:sz w:val="28"/>
+          <w:szCs w:val="28"/>
+          <w:lang w:val="uk-UA"/>
+        </w:rPr>
+      </w:pPr>
+      <w:r>
+        <w:rPr>
+          <w:rFonts w:ascii="Times New Roman" w:hAnsi="Times New Roman"/>
+          <w:sz w:val="28"/>
+          <w:szCs w:val="28"/>
+          <w:lang w:val="uk-UA"/>
+        </w:rPr>
+        <w:t>Побудова оберненої матриці методом Ньютона</w:t>
+      </w:r>
+    </w:p>
+    <w:p>
+      <w:pPr>
+        <w:spacing w:line="360" w:lineRule="auto"/>
+        <w:jc w:val="both"/>
+        <w:rPr>
+          <w:rFonts w:ascii="Times New Roman" w:hAnsi="Times New Roman"/>
+          <w:b/>
+          <w:sz w:val="28"/>
+          <w:szCs w:val="28"/>
+          <w:lang w:val="uk-UA"/>
+        </w:rPr>
+      </w:pPr>
+      <w:r>
+        <w:rPr>
+          <w:rFonts w:ascii="Times New Roman" w:hAnsi="Times New Roman"/>
+          <w:b/>
+          <w:sz w:val="28"/>
+          <w:szCs w:val="28"/>
+          <w:lang w:val="uk-UA"/>
+        </w:rPr>
+        <w:t>Теорія</w:t>
+      </w:r>
+    </w:p>
+    <w:p>
+      <w:pPr>
+        <w:spacing w:line="360" w:lineRule="auto"/>
+        <w:jc w:val="both"/>
+        <w:rPr>
+          <w:rFonts w:ascii="Times New Roman" w:hAnsi="Times New Roman"/>
+          <w:b/>
+          <w:sz w:val="28"/>
+          <w:szCs w:val="28"/>
+          <w:lang w:val="uk-UA"/>
+        </w:rPr>
+      </w:pPr>
+    </w:p>
+    <w:p>
+      <w:pPr>
+        <w:pStyle w:val="10"/>
+        <w:spacing w:line="360" w:lineRule="auto"/>
+        <w:jc w:val="both"/>
+        <w:rPr>
+          <w:rFonts w:ascii="Times New Roman" w:hAnsi="Times New Roman"/>
+          <w:b/>
+          <w:sz w:val="28"/>
+          <w:szCs w:val="28"/>
+          <w:lang w:val="uk-UA"/>
+        </w:rPr>
+      </w:pPr>
+      <w:r>
+        <w:rPr>
+          <w:rFonts w:ascii="Times New Roman" w:hAnsi="Times New Roman"/>
+          <w:b/>
+          <w:sz w:val="28"/>
+          <w:szCs w:val="28"/>
+          <w:lang w:val="uk-UA"/>
+        </w:rPr>
+        <w:t>Алгоритм</w:t>
+      </w:r>
+    </w:p>
+    <w:p>
+      <w:pPr>
+        <w:pStyle w:val="10"/>
+        <w:spacing w:line="360" w:lineRule="auto"/>
+        <w:jc w:val="both"/>
+        <w:rPr>
+          <w:rFonts w:ascii="Times New Roman" w:hAnsi="Times New Roman"/>
+          <w:sz w:val="28"/>
+          <w:szCs w:val="28"/>
+          <w:lang w:val="uk-UA"/>
+        </w:rPr>
+      </w:pPr>
+    </w:p>
+    <w:p>
+      <w:pPr>
+        <w:pStyle w:val="10"/>
+        <w:spacing w:line="360" w:lineRule="auto"/>
+        <w:jc w:val="both"/>
+        <w:rPr>
+          <w:rFonts w:ascii="Times New Roman" w:hAnsi="Times New Roman"/>
+          <w:sz w:val="28"/>
+          <w:szCs w:val="28"/>
+          <w:lang w:val="uk-UA"/>
+        </w:rPr>
+      </w:pPr>
+    </w:p>
+    <w:p>
+      <w:pPr>
+        <w:spacing w:line="360" w:lineRule="auto"/>
+        <w:jc w:val="both"/>
+        <w:rPr>
+          <w:rFonts w:ascii="Times New Roman" w:hAnsi="Times New Roman"/>
+          <w:b/>
+          <w:sz w:val="28"/>
+          <w:szCs w:val="28"/>
+          <w:lang w:val="uk-UA"/>
+        </w:rPr>
+      </w:pPr>
+      <w:r>
+        <w:rPr>
+          <w:rFonts w:ascii="Times New Roman" w:hAnsi="Times New Roman"/>
+          <w:b/>
+          <w:sz w:val="28"/>
+          <w:szCs w:val="28"/>
+          <w:lang w:val="uk-UA"/>
+        </w:rPr>
+        <w:t xml:space="preserve">Складність </w:t>
+      </w:r>
+    </w:p>
+    <w:p>
+      <w:pPr>
+        <w:spacing w:line="360" w:lineRule="auto"/>
+        <w:rPr>
+          <w:rFonts w:ascii="Times New Roman" w:hAnsi="Times New Roman"/>
+          <w:b/>
+          <w:sz w:val="28"/>
+          <w:szCs w:val="28"/>
+          <w:lang w:val="uk-UA"/>
+        </w:rPr>
+      </w:pPr>
+    </w:p>
+    <w:p>
+      <w:pPr>
+        <w:spacing w:line="360" w:lineRule="auto"/>
+        <w:rPr>
+          <w:rFonts w:ascii="Times New Roman" w:hAnsi="Times New Roman"/>
+          <w:b/>
+          <w:sz w:val="28"/>
+          <w:szCs w:val="28"/>
+          <w:lang w:val="uk-UA"/>
+        </w:rPr>
+      </w:pPr>
+      <w:r>
+        <w:rPr>
+          <w:rFonts w:ascii="Times New Roman" w:hAnsi="Times New Roman"/>
+          <w:b/>
+          <w:sz w:val="28"/>
+          <w:szCs w:val="28"/>
+          <w:lang w:val="uk-UA"/>
+        </w:rPr>
+        <w:t xml:space="preserve">Мова програмування </w:t>
+      </w:r>
+    </w:p>
+    <w:p>
+      <w:pPr>
+        <w:spacing w:line="360" w:lineRule="auto"/>
+        <w:rPr>
+          <w:rFonts w:ascii="Times New Roman" w:hAnsi="Times New Roman"/>
+          <w:sz w:val="28"/>
+          <w:szCs w:val="28"/>
+        </w:rPr>
+      </w:pPr>
+      <w:r>
+        <w:rPr>
+          <w:rFonts w:ascii="Times New Roman" w:hAnsi="Times New Roman"/>
+          <w:sz w:val="28"/>
+          <w:szCs w:val="28"/>
+          <w:lang w:val="en-US"/>
+        </w:rPr>
+        <w:t>C</w:t>
+      </w:r>
+      <w:r>
+        <w:rPr>
+          <w:rFonts w:ascii="Times New Roman" w:hAnsi="Times New Roman"/>
+          <w:sz w:val="28"/>
+          <w:szCs w:val="28"/>
+        </w:rPr>
+        <w:t>++</w:t>
+      </w:r>
+    </w:p>
+    <w:p>
+      <w:pPr>
+        <w:spacing w:line="360" w:lineRule="auto"/>
+        <w:rPr>
+          <w:rFonts w:ascii="Times New Roman" w:hAnsi="Times New Roman"/>
+          <w:b/>
+          <w:sz w:val="28"/>
+          <w:szCs w:val="28"/>
+          <w:lang w:val="uk-UA"/>
+        </w:rPr>
+      </w:pPr>
+      <w:r>
+        <w:rPr>
+          <w:rFonts w:ascii="Times New Roman" w:hAnsi="Times New Roman"/>
+          <w:b/>
+          <w:sz w:val="28"/>
+          <w:szCs w:val="28"/>
+          <w:lang w:val="uk-UA"/>
+        </w:rPr>
+        <w:t>Модулі програми</w:t>
+      </w:r>
+    </w:p>
+    <w:p>
+      <w:pPr>
+        <w:spacing w:line="360" w:lineRule="auto"/>
+        <w:rPr>
+          <w:rFonts w:ascii="Times New Roman" w:hAnsi="Times New Roman"/>
+          <w:b/>
+          <w:sz w:val="28"/>
+          <w:szCs w:val="28"/>
+          <w:lang w:val="uk-UA"/>
+        </w:rPr>
+      </w:pPr>
+    </w:p>
+    <w:p>
+      <w:pPr>
+        <w:spacing w:line="360" w:lineRule="auto"/>
+        <w:rPr>
+          <w:rFonts w:ascii="Times New Roman" w:hAnsi="Times New Roman"/>
+          <w:b/>
+          <w:sz w:val="28"/>
+          <w:szCs w:val="28"/>
+          <w:lang w:val="uk-UA"/>
+        </w:rPr>
+      </w:pPr>
+      <w:r>
+        <w:rPr>
+          <w:rFonts w:ascii="Times New Roman" w:hAnsi="Times New Roman"/>
+          <w:b/>
+          <w:sz w:val="28"/>
+          <w:szCs w:val="28"/>
+          <w:lang w:val="uk-UA"/>
+        </w:rPr>
+        <w:t>Інтерфейс кор</w:t>
+      </w:r>
+      <w:r>
+        <w:rPr>
+          <w:rFonts w:ascii="Times New Roman" w:hAnsi="Times New Roman"/>
+          <w:b/>
+          <w:sz w:val="28"/>
+          <w:szCs w:val="28"/>
+          <w:lang w:val="uk-UA"/>
+        </w:rPr>
+        <w:t>истувача</w:t>
+      </w:r>
+    </w:p>
+    <w:p>
+      <w:pPr>
+        <w:spacing w:line="360" w:lineRule="auto"/>
+        <w:rPr>
+          <w:rFonts w:ascii="Times New Roman" w:hAnsi="Times New Roman"/>
+          <w:sz w:val="28"/>
+          <w:szCs w:val="28"/>
+          <w:lang w:val="uk-UA"/>
+        </w:rPr>
+      </w:pPr>
+      <w:proofErr w:type="spellStart"/>
+      <w:r>
+        <w:rPr>
+          <w:rFonts w:ascii="Times New Roman" w:hAnsi="Times New Roman"/>
+          <w:sz w:val="28"/>
+          <w:szCs w:val="28"/>
+        </w:rPr>
+        <w:t>Вх</w:t>
+      </w:r>
+      <w:r>
+        <w:rPr>
+          <w:rFonts w:ascii="Times New Roman" w:hAnsi="Times New Roman"/>
+          <w:sz w:val="28"/>
+          <w:szCs w:val="28"/>
+          <w:lang w:val="uk-UA"/>
+        </w:rPr>
+        <w:t>ідні</w:t>
+      </w:r>
+      <w:proofErr w:type="spellEnd"/>
+      <w:r>
+        <w:rPr>
+          <w:rFonts w:ascii="Times New Roman" w:hAnsi="Times New Roman"/>
+          <w:sz w:val="28"/>
+          <w:szCs w:val="28"/>
+          <w:lang w:val="uk-UA"/>
+        </w:rPr>
+        <w:t xml:space="preserve"> дані вводяться з текстового </w:t>
+      </w:r>
+      <w:proofErr w:type="spellStart"/>
+      <w:r>
+        <w:rPr>
+          <w:rFonts w:ascii="Times New Roman" w:hAnsi="Times New Roman"/>
+          <w:sz w:val="28"/>
+          <w:szCs w:val="28"/>
+          <w:lang w:val="uk-UA"/>
+        </w:rPr>
+        <w:t>файла</w:t>
+      </w:r>
+      <w:proofErr w:type="spellEnd"/>
+      <w:r>
+        <w:rPr>
+          <w:rFonts w:ascii="Times New Roman" w:hAnsi="Times New Roman"/>
+          <w:sz w:val="28"/>
+          <w:szCs w:val="28"/>
+          <w:lang w:val="uk-UA"/>
+        </w:rPr>
+        <w:t xml:space="preserve"> і виводяться </w:t>
+      </w:r>
+      <w:proofErr w:type="gramStart"/>
+      <w:r>
+        <w:rPr>
+          <w:rFonts w:ascii="Times New Roman" w:hAnsi="Times New Roman"/>
+          <w:sz w:val="28"/>
+          <w:szCs w:val="28"/>
+          <w:lang w:val="uk-UA"/>
+        </w:rPr>
+        <w:t>у консоль</w:t>
+      </w:r>
+      <w:proofErr w:type="gramEnd"/>
+    </w:p>
+    <w:p>
+      <w:pPr>
+        <w:spacing w:line="360" w:lineRule="auto"/>
+        <w:rPr>
+          <w:rFonts w:ascii="Times New Roman" w:hAnsi="Times New Roman"/>
+          <w:b/>
+          <w:sz w:val="28"/>
+          <w:szCs w:val="28"/>
+          <w:lang w:val="uk-UA"/>
+        </w:rPr>
+      </w:pPr>
+      <w:r>
+        <w:rPr>
+          <w:rFonts w:ascii="Times New Roman" w:hAnsi="Times New Roman"/>
+          <w:b/>
+          <w:sz w:val="28"/>
+          <w:szCs w:val="28"/>
+          <w:lang w:val="uk-UA"/>
+        </w:rPr>
+        <w:t>Тестові приклади</w:t>
+      </w:r>
+    </w:p>
+    <w:tbl>
+      <w:tblPr>
+        <w:tblW w:w="0" w:type="auto"/>
+        <w:tblBorders>
+          <w:top w:val="single" w:sz="4" w:space="0" w:color="auto"/>
+          <w:left w:val="single" w:sz="4" w:space="0" w:color="auto"/>
+          <w:bottom w:val="single" w:sz="4" w:space="0" w:color="auto"/>
+          <w:right w:val="single" w:sz="4" w:space="0" w:color="auto"/>
+          <w:insideH w:val="single" w:sz="4" w:space="0" w:color="auto"/>
+          <w:insideV w:val="single" w:sz="4" w:space="0" w:color="auto"/>
+        </w:tblBorders>
+        <w:tblLook w:val="04A0" w:firstRow="1" w:lastRow="0" w:firstColumn="1" w:lastColumn="0" w:noHBand="0" w:noVBand="1"/>
+      </w:tblPr>
+      <w:tblGrid>
+        <w:gridCol w:w="4672"/>
+        <w:gridCol w:w="4673"/>
+      </w:tblGrid>
+      <w:tr>
+        <w:tc>
+          <w:tcPr>
+            <w:tcW w:w="4672" w:type="dxa"/>
+          </w:tcPr>
+          <w:p>
+            <w:pPr>
+              <w:spacing w:line="360" w:lineRule="auto"/>
+              <w:jc w:val="center"/>
+              <w:rPr>
+                <w:rFonts w:ascii="Times New Roman" w:hAnsi="Times New Roman"/>
+                <w:b/>
+                <w:sz w:val="28"/>
+                <w:szCs w:val="28"/>
+                <w:lang w:val="en-US"/>
+              </w:rPr>
+            </w:pPr>
+            <w:r>
+              <w:rPr>
+                <w:rFonts w:ascii="Times New Roman" w:hAnsi="Times New Roman"/>
+                <w:b/>
+                <w:sz w:val="28"/>
+                <w:szCs w:val="28"/>
+                <w:lang w:val="en-US"/>
+              </w:rPr>
+              <w:t>input</w:t>
+            </w:r>
+          </w:p>
+        </w:tc>
+        <w:tc>
+          <w:tcPr>
+            <w:tcW w:w="4673" w:type="dxa"/>
+          </w:tcPr>
+          <w:p>
+            <w:pPr>
+              <w:spacing w:line="360" w:lineRule="auto"/>
+              <w:jc w:val="center"/>
+              <w:rPr>
+                <w:rFonts w:ascii="Times New Roman" w:hAnsi="Times New Roman"/>
+                <w:b/>
+                <w:sz w:val="28"/>
+                <w:szCs w:val="28"/>
+                <w:lang w:val="en-US"/>
+              </w:rPr>
+            </w:pPr>
+            <w:r>
+              <w:rPr>
+                <w:rFonts w:ascii="Times New Roman" w:hAnsi="Times New Roman"/>
+                <w:b/>
+                <w:sz w:val="28"/>
+                <w:szCs w:val="28"/>
+                <w:lang w:val="en-US"/>
+              </w:rPr>
+              <w:t>output</w:t>
+            </w:r>
+          </w:p>
+        </w:tc>
+      </w:tr>
+      <w:tr>
+        <w:tc>
+          <w:tcPr>
+            <w:tcW w:w="4672" w:type="dxa"/>
+          </w:tcPr>
+          <w:p>
+            <w:pPr>
+              <w:spacing w:line="360" w:lineRule="auto"/>
+              <w:rPr>
+                <w:rFonts w:ascii="Times New Roman" w:hAnsi="Times New Roman"/>
+                <w:sz w:val="28"/>
+                <w:szCs w:val="28"/>
+                <w:lang w:val="uk-UA"/>
+              </w:rPr>
+            </w:pPr>
+            <w:r>
+              <w:rPr>
+                <w:rFonts w:ascii="Times New Roman" w:hAnsi="Times New Roman"/>
+                <w:sz w:val="28"/>
+                <w:szCs w:val="28"/>
+                <w:lang w:val="uk-UA"/>
+              </w:rPr>
+              <w:t xml:space="preserve"> </w:t>
+            </w:r>
+          </w:p>
+        </w:tc>
+        <w:tc>
+          <w:tcPr>
+            <w:tcW w:w="4673" w:type="dxa"/>
+          </w:tcPr>
+          <w:p>
+            <w:pPr>
+              <w:spacing w:line="360" w:lineRule="auto"/>
+              <w:rPr>
+                <w:rFonts w:ascii="Times New Roman" w:hAnsi="Times New Roman"/>
+                <w:sz w:val="28"/>
+                <w:szCs w:val="28"/>
+                <w:lang w:val="en-US"/>
+              </w:rPr>
+            </w:pPr>
+          </w:p>
+        </w:tc>
+      </w:tr>
+    </w:tbl>
+    <w:p>
+      <w:pPr>
+        <w:spacing w:after="0" w:line="360" w:lineRule="auto"/>
+        <w:rPr>
+          <w:rFonts w:ascii="Times New Roman" w:hAnsi="Times New Roman"/>
+          <w:sz w:val="28"/>
+          <w:szCs w:val="28"/>
+          <w:lang w:val="uk-UA"/>
+        </w:rPr>
+      </w:pPr>
+    </w:p>
+    <w:p>
+      <w:pPr>
+        <w:spacing w:after="0" w:line="360" w:lineRule="auto"/>
+        <w:jc w:val="both"/>
+        <w:rPr>
+          <w:rFonts w:ascii="Times New Roman" w:hAnsi="Times New Roman"/>
+          <w:sz w:val="28"/>
+          <w:szCs w:val="28"/>
+          <w:lang w:val="uk-UA"/>
+        </w:rPr>
+      </w:pPr>
+    </w:p>
+    <w:p>
+      <w:pPr>
+        <w:spacing w:after="0" w:line="360" w:lineRule="auto"/>
+        <w:jc w:val="both"/>
+        <w:rPr>
+          <w:rFonts w:ascii="Times New Roman" w:hAnsi="Times New Roman"/>
+          <w:b/>
+          <w:sz w:val="28"/>
+          <w:szCs w:val="28"/>
+          <w:lang w:val="uk-UA"/>
+        </w:rPr>
+      </w:pPr>
+      <w:r>
+        <w:rPr>
+          <w:rFonts w:ascii="Times New Roman" w:hAnsi="Times New Roman"/>
+          <w:b/>
+          <w:sz w:val="28"/>
+          <w:szCs w:val="28"/>
+          <w:lang w:val="uk-UA"/>
+        </w:rPr>
+        <w:t>Висновки</w:t>
+      </w:r>
+      <w:r>
+        <w:rPr>
+          <w:rFonts w:ascii="Times New Roman" w:hAnsi="Times New Roman"/>
+          <w:b/>
+          <w:sz w:val="28"/>
+          <w:szCs w:val="28"/>
+          <w:lang w:val="uk-UA"/>
+        </w:rPr>
+        <w:t xml:space="preserve"> </w:t>
+      </w:r>
+    </w:p>
+    <w:p>
+      <w:pPr>
+        <w:spacing w:after="0" w:line="360" w:lineRule="auto"/>
+        <w:jc w:val="both"/>
+        <w:rPr>
+          <w:rFonts w:ascii="Times New Roman" w:hAnsi="Times New Roman"/>
+          <w:b/>
+          <w:sz w:val="28"/>
+          <w:szCs w:val="28"/>
+          <w:lang w:val="uk-UA"/>
+        </w:rPr>
+      </w:pPr>
+    </w:p>
+    <w:p>
+      <w:pPr>
+        <w:spacing w:line="360" w:lineRule="auto"/>
+        <w:rPr>
+          <w:rFonts w:ascii="Times New Roman" w:hAnsi="Times New Roman"/>
+          <w:b/>
+          <w:sz w:val="28"/>
+          <w:szCs w:val="28"/>
+          <w:lang w:val="uk-UA"/>
+        </w:rPr>
+      </w:pPr>
+      <w:r>
+        <w:rPr>
+          <w:rFonts w:ascii="Times New Roman" w:hAnsi="Times New Roman"/>
+          <w:b/>
+          <w:sz w:val="28"/>
+          <w:szCs w:val="28"/>
+          <w:lang w:val="uk-UA"/>
+        </w:rPr>
+        <w:t>Літератур</w:t>
+      </w:r>
+      <w:r>
+        <w:rPr>
+          <w:rFonts w:ascii="Times New Roman" w:hAnsi="Times New Roman"/>
+          <w:b/>
+          <w:sz w:val="28"/>
+          <w:szCs w:val="28"/>
+          <w:lang w:val="uk-UA"/>
+        </w:rPr>
+        <w:t>а</w:t>
+      </w:r>
+    </w:p>
+    <w:p>
+      <w:pPr>
+        <w:pStyle w:val="2"/>
+        <w:spacing w:line="360" w:lineRule="auto"/>
+        <w:ind w:left="0"/>
+        <w:rPr>
+          <w:rFonts w:ascii="Times New Roman" w:hAnsi="Times New Roman"/>
+          <w:sz w:val="28"/>
+          <w:szCs w:val="28"/>
+          <w:lang w:val="uk-UA"/>
+        </w:rPr>
+      </w:pPr>
     </w:p>
     <w:sectPr>
       <w:pgSz w:w="11906" w:h="16838"/>
@@ -9855,6 +12456,7 @@
   <w:style w:type="character" w:default="1" w:styleId="a0">
     <w:name w:val="Default Paragraph Font"/>
     <w:uiPriority w:val="1"/>
+    <w:semiHidden/>
     <w:unhideWhenUsed/>
   </w:style>
   <w:style w:type="table" w:default="1" w:styleId="a1">
@@ -9934,8 +12536,8 @@
       <w:contextualSpacing/>
     </w:pPr>
   </w:style>
-  <w:style w:type="paragraph" w:customStyle="1" w:styleId="ListParagraph">
-    <w:name w:val="List Paragraph"/>
+  <w:style w:type="paragraph" w:customStyle="1" w:styleId="2">
+    <w:name w:val="Абзац списка2"/>
     <w:basedOn w:val="a"/>
     <w:uiPriority w:val="34"/>
     <w:qFormat/>

</xml_diff>